<commit_message>
regla traducir y memoria v2
</commit_message>
<xml_diff>
--- a/Memoria.docx
+++ b/Memoria.docx
@@ -875,7 +875,7 @@
             </w:rPr>
             <w:fldChar w:fldCharType="separate"/>
           </w:r>
-          <w:hyperlink w:anchor="_Toc133259365" w:history="1">
+          <w:hyperlink w:anchor="_Toc133430758" w:history="1">
             <w:r>
               <w:rPr>
                 <w:rStyle w:val="Hipervnculo"/>
@@ -902,7 +902,7 @@
                 <w:noProof/>
                 <w:webHidden/>
               </w:rPr>
-              <w:instrText xml:space="preserve"> PAGEREF _Toc133259365 \h </w:instrText>
+              <w:instrText xml:space="preserve"> PAGEREF _Toc133430758 \h </w:instrText>
             </w:r>
             <w:r>
               <w:rPr>
@@ -949,7 +949,7 @@
               <w:szCs w:val="22"/>
             </w:rPr>
           </w:pPr>
-          <w:hyperlink w:anchor="_Toc133259366" w:history="1">
+          <w:hyperlink w:anchor="_Toc133430759" w:history="1">
             <w:r>
               <w:rPr>
                 <w:rStyle w:val="Hipervnculo"/>
@@ -976,7 +976,7 @@
                 <w:noProof/>
                 <w:webHidden/>
               </w:rPr>
-              <w:instrText xml:space="preserve"> PAGEREF _Toc133259366 \h </w:instrText>
+              <w:instrText xml:space="preserve"> PAGEREF _Toc133430759 \h </w:instrText>
             </w:r>
             <w:r>
               <w:rPr>
@@ -1023,7 +1023,7 @@
               <w:szCs w:val="22"/>
             </w:rPr>
           </w:pPr>
-          <w:hyperlink w:anchor="_Toc133259367" w:history="1">
+          <w:hyperlink w:anchor="_Toc133430760" w:history="1">
             <w:r>
               <w:rPr>
                 <w:rStyle w:val="Hipervnculo"/>
@@ -1050,7 +1050,7 @@
                 <w:noProof/>
                 <w:webHidden/>
               </w:rPr>
-              <w:instrText xml:space="preserve"> PAGEREF _Toc133259367 \h </w:instrText>
+              <w:instrText xml:space="preserve"> PAGEREF _Toc133430760 \h </w:instrText>
             </w:r>
             <w:r>
               <w:rPr>
@@ -1097,7 +1097,7 @@
               <w:szCs w:val="22"/>
             </w:rPr>
           </w:pPr>
-          <w:hyperlink w:anchor="_Toc133259368" w:history="1">
+          <w:hyperlink w:anchor="_Toc133430761" w:history="1">
             <w:r>
               <w:rPr>
                 <w:rStyle w:val="Hipervnculo"/>
@@ -1124,7 +1124,7 @@
                 <w:noProof/>
                 <w:webHidden/>
               </w:rPr>
-              <w:instrText xml:space="preserve"> PAGEREF _Toc133259368 \h </w:instrText>
+              <w:instrText xml:space="preserve"> PAGEREF _Toc133430761 \h </w:instrText>
             </w:r>
             <w:r>
               <w:rPr>
@@ -1144,7 +1144,7 @@
                 <w:noProof/>
                 <w:webHidden/>
               </w:rPr>
-              <w:t>2</w:t>
+              <w:t>3</w:t>
             </w:r>
             <w:r>
               <w:rPr>
@@ -1169,7 +1169,7 @@
               <w:szCs w:val="22"/>
             </w:rPr>
           </w:pPr>
-          <w:hyperlink w:anchor="_Toc133259369" w:history="1">
+          <w:hyperlink w:anchor="_Toc133430762" w:history="1">
             <w:r>
               <w:rPr>
                 <w:rStyle w:val="Hipervnculo"/>
@@ -1196,7 +1196,7 @@
                 <w:noProof/>
                 <w:webHidden/>
               </w:rPr>
-              <w:instrText xml:space="preserve"> PAGEREF _Toc133259369 \h </w:instrText>
+              <w:instrText xml:space="preserve"> PAGEREF _Toc133430762 \h </w:instrText>
             </w:r>
             <w:r>
               <w:rPr>
@@ -1216,7 +1216,7 @@
                 <w:noProof/>
                 <w:webHidden/>
               </w:rPr>
-              <w:t>2</w:t>
+              <w:t>3</w:t>
             </w:r>
             <w:r>
               <w:rPr>
@@ -1243,7 +1243,7 @@
               <w:szCs w:val="22"/>
             </w:rPr>
           </w:pPr>
-          <w:hyperlink w:anchor="_Toc133259370" w:history="1">
+          <w:hyperlink w:anchor="_Toc133430763" w:history="1">
             <w:r>
               <w:rPr>
                 <w:rStyle w:val="Hipervnculo"/>
@@ -1270,7 +1270,7 @@
                 <w:noProof/>
                 <w:webHidden/>
               </w:rPr>
-              <w:instrText xml:space="preserve"> PAGEREF _Toc133259370 \h </w:instrText>
+              <w:instrText xml:space="preserve"> PAGEREF _Toc133430763 \h </w:instrText>
             </w:r>
             <w:r>
               <w:rPr>
@@ -1290,7 +1290,7 @@
                 <w:noProof/>
                 <w:webHidden/>
               </w:rPr>
-              <w:t>2</w:t>
+              <w:t>3</w:t>
             </w:r>
             <w:r>
               <w:rPr>
@@ -1317,7 +1317,7 @@
               <w:szCs w:val="22"/>
             </w:rPr>
           </w:pPr>
-          <w:hyperlink w:anchor="_Toc133259371" w:history="1">
+          <w:hyperlink w:anchor="_Toc133430764" w:history="1">
             <w:r>
               <w:rPr>
                 <w:rStyle w:val="Hipervnculo"/>
@@ -1344,7 +1344,7 @@
                 <w:noProof/>
                 <w:webHidden/>
               </w:rPr>
-              <w:instrText xml:space="preserve"> PAGEREF _Toc133259371 \h </w:instrText>
+              <w:instrText xml:space="preserve"> PAGEREF _Toc133430764 \h </w:instrText>
             </w:r>
             <w:r>
               <w:rPr>
@@ -1420,7 +1420,7 @@
           <w:color w:val="404040" w:themeColor="text1" w:themeTint="BF"/>
         </w:rPr>
       </w:pPr>
-      <w:bookmarkStart w:id="0" w:name="_Toc133259365"/>
+      <w:bookmarkStart w:id="0" w:name="_Toc133430758"/>
       <w:r>
         <w:rPr>
           <w:rStyle w:val="Hipervnculo"/>
@@ -1440,11 +1440,49 @@
     <w:p>
       <w:pPr>
         <w:spacing w:after="0"/>
-        <w:ind w:firstLine="720"/>
         <w:jc w:val="both"/>
       </w:pPr>
       <w:r>
-        <w:t>Todas las tareas de la práctica de laboratorio han sido realizadas por ambos integrantes del grupo simultáneamente trabajando en equipo.</w:t>
+        <w:tab/>
+      </w:r>
+      <w:r>
+        <w:t>El reparto de tareas en la práctica de laboratorio ha sido llevado a cabo de manera colaborativa por ambos integrantes del grupo. Durante el desarrollo de la práctica, se realizaron diversas tareas que fueron distribuidas equitativamente entre los miembros del equipo. En muchos casos, estas tareas fueron realizadas de manera simultánea, lo que permitió que se avanzara en la práctica de manera más eficiente y en un menor tiempo.</w:t>
+      </w:r>
+    </w:p>
+    <w:p>
+      <w:pPr>
+        <w:spacing w:after="0"/>
+        <w:jc w:val="both"/>
+      </w:pPr>
+    </w:p>
+    <w:p>
+      <w:pPr>
+        <w:spacing w:after="0"/>
+        <w:jc w:val="both"/>
+      </w:pPr>
+      <w:r>
+        <w:tab/>
+      </w:r>
+      <w:r>
+        <w:t>Es importante destacar que, en todo momento, se mantuvo una comunicación fluida y constante entre los integrantes del grupo para asegurarnos de que cada uno estaba realizando su tarea de manera adecuada y para coordinar los trabajos que se estaban llevando a cabo simultáneamente. Además, se fomentó el trabajo en equipo y la colaboración para que todos pudiéramos aprender de la experiencia y obtener los mejores resultados posibles.</w:t>
+      </w:r>
+    </w:p>
+    <w:p>
+      <w:pPr>
+        <w:spacing w:after="0"/>
+        <w:jc w:val="both"/>
+      </w:pPr>
+    </w:p>
+    <w:p>
+      <w:pPr>
+        <w:spacing w:after="0"/>
+        <w:jc w:val="both"/>
+      </w:pPr>
+      <w:r>
+        <w:tab/>
+      </w:r>
+      <w:r>
+        <w:t>En resumen, podemos afirmar que el reparto de tareas en la práctica de laboratorio fue realizado por ambos integrantes del grupo de manera equitativa y colaborativa, con muchas de ellas llevadas a cabo en trabajo simultáneo para optimizar el tiempo y obtener los mejores resultados.</w:t>
       </w:r>
     </w:p>
     <w:p>
@@ -1458,7 +1496,7 @@
         <w:pStyle w:val="Ttulo1"/>
         <w:jc w:val="both"/>
       </w:pPr>
-      <w:bookmarkStart w:id="1" w:name="_Toc133259366"/>
+      <w:bookmarkStart w:id="1" w:name="_Toc133430759"/>
       <w:r>
         <w:t>Grado de cumplimiento de los requisitos</w:t>
       </w:r>
@@ -1469,15 +1507,32 @@
         <w:spacing w:after="0"/>
         <w:jc w:val="both"/>
       </w:pPr>
-    </w:p>
-    <w:p>
-      <w:pPr>
-        <w:spacing w:after="0"/>
-        <w:ind w:firstLine="720"/>
+      <w:bookmarkStart w:id="2" w:name="_Hlk133430375"/>
+    </w:p>
+    <w:bookmarkEnd w:id="2"/>
+    <w:p>
+      <w:pPr>
+        <w:spacing w:after="0"/>
         <w:jc w:val="both"/>
       </w:pPr>
       <w:r>
-        <w:t>Los requisitos obligatorios de la práctica han sido realizados y todos de manera satisfactoria.</w:t>
+        <w:tab/>
+        <w:t>H</w:t>
+      </w:r>
+      <w:r>
+        <w:t xml:space="preserve">emos completado todos los requisitos obligatorios de la práctica de manera satisfactoria. </w:t>
+      </w:r>
+      <w:r>
+        <w:t>H</w:t>
+      </w:r>
+      <w:r>
+        <w:t xml:space="preserve">emos </w:t>
+      </w:r>
+      <w:r>
+        <w:t xml:space="preserve">seguido </w:t>
+      </w:r>
+      <w:r>
+        <w:t>cuidadosamente todas las instrucciones y criterios establecidos, prestando atención a los detalles y asegurándonos de cumplir con cada uno de ellos. Hemos trabajado juntos de manera rigurosa y metódica, lo que ha permitido lograr los resultados deseados.</w:t>
       </w:r>
     </w:p>
     <w:p>
@@ -1490,47 +1545,1032 @@
       <w:pPr>
         <w:pStyle w:val="Ttulo1"/>
       </w:pPr>
-      <w:bookmarkStart w:id="2" w:name="_Toc133259367"/>
+      <w:r>
+        <w:t>Estructura</w:t>
+      </w:r>
+      <w:r>
+        <w:t xml:space="preserve"> de datos: COMPOUND</w:t>
+      </w:r>
+    </w:p>
+    <w:p/>
+    <w:p>
+      <w:r>
+        <w:tab/>
+        <w:t>Para poder realizar análisis sintáctico de oraciones de todo tipo siguiendo la sintaxis del castellano, usaremos un</w:t>
+      </w:r>
+      <w:r>
+        <w:t>a</w:t>
+      </w:r>
+      <w:r>
+        <w:t xml:space="preserve"> </w:t>
+      </w:r>
+      <w:r>
+        <w:t>estructura</w:t>
+      </w:r>
+      <w:r>
+        <w:t xml:space="preserve"> de dato nativ</w:t>
+      </w:r>
+      <w:r>
+        <w:t>a</w:t>
+      </w:r>
+      <w:r>
+        <w:t xml:space="preserve"> de </w:t>
+      </w:r>
+      <w:proofErr w:type="spellStart"/>
+      <w:r>
+        <w:t>prolog</w:t>
+      </w:r>
+      <w:proofErr w:type="spellEnd"/>
+      <w:r>
+        <w:t xml:space="preserve"> (es decir, no implementad</w:t>
+      </w:r>
+      <w:r>
+        <w:t>a</w:t>
+      </w:r>
+      <w:r>
+        <w:t xml:space="preserve"> por nosotros).</w:t>
+      </w:r>
+    </w:p>
+    <w:p>
+      <w:pPr>
+        <w:spacing w:after="0"/>
+        <w:jc w:val="both"/>
+      </w:pPr>
+      <w:r>
+        <w:tab/>
+      </w:r>
+      <w:r>
+        <w:t xml:space="preserve">Un </w:t>
+      </w:r>
+      <w:proofErr w:type="spellStart"/>
+      <w:r>
+        <w:t>compound</w:t>
+      </w:r>
+      <w:proofErr w:type="spellEnd"/>
+      <w:r>
+        <w:t xml:space="preserve"> es una estructura de datos que consta de un </w:t>
+      </w:r>
+      <w:proofErr w:type="spellStart"/>
+      <w:r>
+        <w:t>functor</w:t>
+      </w:r>
+      <w:proofErr w:type="spellEnd"/>
+      <w:r>
+        <w:t xml:space="preserve"> y uno o más argumentos. El </w:t>
+      </w:r>
+      <w:proofErr w:type="spellStart"/>
+      <w:r>
+        <w:t>functor</w:t>
+      </w:r>
+      <w:proofErr w:type="spellEnd"/>
+      <w:r>
+        <w:t xml:space="preserve"> es un átomo que representa el nombre del </w:t>
+      </w:r>
+      <w:proofErr w:type="spellStart"/>
+      <w:r>
+        <w:t>compound</w:t>
+      </w:r>
+      <w:proofErr w:type="spellEnd"/>
+      <w:r>
+        <w:t xml:space="preserve"> y los argumentos pueden ser cualquier término en </w:t>
+      </w:r>
+      <w:proofErr w:type="spellStart"/>
+      <w:r>
+        <w:t>Prolog</w:t>
+      </w:r>
+      <w:proofErr w:type="spellEnd"/>
+      <w:r>
+        <w:t xml:space="preserve">, incluyendo otros </w:t>
+      </w:r>
+      <w:proofErr w:type="spellStart"/>
+      <w:r>
+        <w:t>compounds</w:t>
+      </w:r>
+      <w:proofErr w:type="spellEnd"/>
+      <w:r>
+        <w:t xml:space="preserve">. Por ejemplo, el </w:t>
+      </w:r>
+      <w:proofErr w:type="spellStart"/>
+      <w:r>
+        <w:t>compound</w:t>
+      </w:r>
+      <w:proofErr w:type="spellEnd"/>
+      <w:r>
+        <w:t xml:space="preserve"> "padre(juan, </w:t>
+      </w:r>
+      <w:proofErr w:type="spellStart"/>
+      <w:r>
+        <w:t>maria</w:t>
+      </w:r>
+      <w:proofErr w:type="spellEnd"/>
+      <w:r>
+        <w:t xml:space="preserve">)" consta del </w:t>
+      </w:r>
+      <w:proofErr w:type="spellStart"/>
+      <w:r>
+        <w:t>functor</w:t>
+      </w:r>
+      <w:proofErr w:type="spellEnd"/>
+      <w:r>
+        <w:t xml:space="preserve"> "padre" y dos argumentos "juan" y "</w:t>
+      </w:r>
+      <w:proofErr w:type="spellStart"/>
+      <w:r>
+        <w:t>maria</w:t>
+      </w:r>
+      <w:proofErr w:type="spellEnd"/>
+      <w:r>
+        <w:t>".</w:t>
+      </w:r>
+    </w:p>
+    <w:p>
+      <w:pPr>
+        <w:spacing w:after="0"/>
+        <w:jc w:val="both"/>
+      </w:pPr>
+    </w:p>
+    <w:p>
+      <w:pPr>
+        <w:spacing w:after="0"/>
+        <w:jc w:val="both"/>
+      </w:pPr>
+      <w:r>
+        <w:tab/>
+      </w:r>
+      <w:r>
+        <w:t xml:space="preserve">Los </w:t>
+      </w:r>
+      <w:proofErr w:type="spellStart"/>
+      <w:r>
+        <w:t>compounds</w:t>
+      </w:r>
+      <w:proofErr w:type="spellEnd"/>
+      <w:r>
+        <w:t xml:space="preserve"> se utilizan comúnmente en </w:t>
+      </w:r>
+      <w:proofErr w:type="spellStart"/>
+      <w:r>
+        <w:t>Prolog</w:t>
+      </w:r>
+      <w:proofErr w:type="spellEnd"/>
+      <w:r>
+        <w:t xml:space="preserve"> para representar objetos complejos y estructuras de datos, como listas y árboles. Por ejemplo, una lista de números enteros puede representarse como un </w:t>
+      </w:r>
+      <w:proofErr w:type="spellStart"/>
+      <w:r>
+        <w:t>compound</w:t>
+      </w:r>
+      <w:proofErr w:type="spellEnd"/>
+      <w:r>
+        <w:t xml:space="preserve"> con el </w:t>
+      </w:r>
+      <w:proofErr w:type="spellStart"/>
+      <w:r>
+        <w:t>functor</w:t>
+      </w:r>
+      <w:proofErr w:type="spellEnd"/>
+      <w:r>
+        <w:t xml:space="preserve"> "lista" y los argumentos que son los elementos de la lista: "lista(1,2,3,4,5)".</w:t>
+      </w:r>
+    </w:p>
+    <w:p>
+      <w:pPr>
+        <w:spacing w:after="0"/>
+        <w:jc w:val="both"/>
+      </w:pPr>
+    </w:p>
+    <w:p>
+      <w:pPr>
+        <w:spacing w:after="0"/>
+        <w:jc w:val="both"/>
+      </w:pPr>
+      <w:r>
+        <w:tab/>
+      </w:r>
+      <w:r>
+        <w:t xml:space="preserve">Por otro lado, un </w:t>
+      </w:r>
+      <w:proofErr w:type="spellStart"/>
+      <w:r>
+        <w:t>functor</w:t>
+      </w:r>
+      <w:proofErr w:type="spellEnd"/>
+      <w:r>
+        <w:t xml:space="preserve"> es una estructura de datos que consta de un átomo y un número de argumentos, pero a diferencia de los </w:t>
+      </w:r>
+      <w:proofErr w:type="spellStart"/>
+      <w:r>
+        <w:t>compounds</w:t>
+      </w:r>
+      <w:proofErr w:type="spellEnd"/>
+      <w:r>
+        <w:t xml:space="preserve">, los </w:t>
+      </w:r>
+      <w:proofErr w:type="spellStart"/>
+      <w:r>
+        <w:t>functors</w:t>
+      </w:r>
+      <w:proofErr w:type="spellEnd"/>
+      <w:r>
+        <w:t xml:space="preserve"> no tienen nombres específicos para cada argumento. En cambio, se utilizan para definir predicados y relaciones en </w:t>
+      </w:r>
+      <w:proofErr w:type="spellStart"/>
+      <w:r>
+        <w:t>Prolog</w:t>
+      </w:r>
+      <w:proofErr w:type="spellEnd"/>
+      <w:r>
+        <w:t xml:space="preserve">. Por ejemplo, el </w:t>
+      </w:r>
+      <w:proofErr w:type="spellStart"/>
+      <w:r>
+        <w:t>functor</w:t>
+      </w:r>
+      <w:proofErr w:type="spellEnd"/>
+      <w:r>
+        <w:t xml:space="preserve"> "mujer/1" define un predicado que es verdadero si su único argumento es una mujer.</w:t>
+      </w:r>
+    </w:p>
+    <w:p>
+      <w:pPr>
+        <w:spacing w:after="0"/>
+        <w:jc w:val="both"/>
+      </w:pPr>
+    </w:p>
+    <w:p>
+      <w:pPr>
+        <w:spacing w:after="0"/>
+        <w:jc w:val="both"/>
+      </w:pPr>
+      <w:r>
+        <w:tab/>
+      </w:r>
+      <w:r>
+        <w:t xml:space="preserve">Los </w:t>
+      </w:r>
+      <w:proofErr w:type="spellStart"/>
+      <w:r>
+        <w:t>functors</w:t>
+      </w:r>
+      <w:proofErr w:type="spellEnd"/>
+      <w:r>
+        <w:t xml:space="preserve"> se utilizan en </w:t>
+      </w:r>
+      <w:proofErr w:type="spellStart"/>
+      <w:r>
+        <w:t>Prolog</w:t>
+      </w:r>
+      <w:proofErr w:type="spellEnd"/>
+      <w:r>
+        <w:t xml:space="preserve"> para definir relaciones y predicados, lo que permite al programador definir la lógica de su programa en términos de reglas y hechos. Por ejemplo, la regla "madre(X,Y) :- mujer(X), padre(Z,Y)" define que X es la madre de Y si X es una mujer y Z es el padre de Y.</w:t>
+      </w:r>
+    </w:p>
+    <w:p>
+      <w:pPr>
+        <w:spacing w:after="0"/>
+        <w:jc w:val="both"/>
+      </w:pPr>
+    </w:p>
+    <w:p>
+      <w:pPr>
+        <w:spacing w:after="0"/>
+        <w:jc w:val="both"/>
+      </w:pPr>
+      <w:r>
+        <w:tab/>
+      </w:r>
+      <w:r>
+        <w:t xml:space="preserve">En resumen, tanto los </w:t>
+      </w:r>
+      <w:proofErr w:type="spellStart"/>
+      <w:r>
+        <w:t>compounds</w:t>
+      </w:r>
+      <w:proofErr w:type="spellEnd"/>
+      <w:r>
+        <w:t xml:space="preserve"> como los </w:t>
+      </w:r>
+      <w:proofErr w:type="spellStart"/>
+      <w:r>
+        <w:t>functors</w:t>
+      </w:r>
+      <w:proofErr w:type="spellEnd"/>
+      <w:r>
+        <w:t xml:space="preserve"> son tipos de datos utilizados en </w:t>
+      </w:r>
+      <w:proofErr w:type="spellStart"/>
+      <w:r>
+        <w:t>Prolog</w:t>
+      </w:r>
+      <w:proofErr w:type="spellEnd"/>
+      <w:r>
+        <w:t xml:space="preserve"> para estructurar la información y definir relaciones y predicados. Los </w:t>
+      </w:r>
+      <w:proofErr w:type="spellStart"/>
+      <w:r>
+        <w:t>compounds</w:t>
+      </w:r>
+      <w:proofErr w:type="spellEnd"/>
+      <w:r>
+        <w:t xml:space="preserve"> se utilizan para representar objetos </w:t>
+      </w:r>
+      <w:r>
+        <w:lastRenderedPageBreak/>
+        <w:t xml:space="preserve">complejos y estructuras de datos, mientras que los </w:t>
+      </w:r>
+      <w:proofErr w:type="spellStart"/>
+      <w:r>
+        <w:t>functors</w:t>
+      </w:r>
+      <w:proofErr w:type="spellEnd"/>
+      <w:r>
+        <w:t xml:space="preserve"> se utilizan para definir reglas y hechos en la lógica del programa.</w:t>
+      </w:r>
+    </w:p>
+    <w:p>
+      <w:pPr>
+        <w:pStyle w:val="Ttulo1"/>
+      </w:pPr>
+      <w:bookmarkStart w:id="3" w:name="_Toc133430760"/>
       <w:r>
         <w:t>Estructura del código</w:t>
       </w:r>
-      <w:bookmarkEnd w:id="2"/>
-    </w:p>
-    <w:p>
-      <w:pPr>
-        <w:spacing w:after="0"/>
-      </w:pPr>
-    </w:p>
-    <w:p>
+      <w:bookmarkEnd w:id="3"/>
+    </w:p>
+    <w:p>
+      <w:pPr>
+        <w:spacing w:after="0"/>
+      </w:pPr>
+    </w:p>
+    <w:p>
+      <w:pPr>
+        <w:spacing w:after="0"/>
+      </w:pPr>
       <w:r>
         <w:tab/>
-        <w:t>Los sudokus de prueba se encuentran en el archivo ‘cargaSudokus.pl’, mientras programa principal, se encuentra en ‘main.pl’. Para realizar la ejecución y poder realizar consultas, se debe abrir un terminal en la carpeta donde se encuentren estos dos archivos, y ejecutar los siguientes comandos:</w:t>
-      </w:r>
-    </w:p>
+        <w:t xml:space="preserve">La práctica se descompone en los siguientes archivos de código ejecutable en </w:t>
+      </w:r>
+      <w:proofErr w:type="spellStart"/>
+      <w:r>
+        <w:t>Prolog</w:t>
+      </w:r>
+      <w:proofErr w:type="spellEnd"/>
+      <w:r>
+        <w:t>:</w:t>
+      </w:r>
+    </w:p>
+    <w:p>
+      <w:pPr>
+        <w:spacing w:after="0"/>
+      </w:pPr>
+    </w:p>
+    <w:p>
+      <w:pPr>
+        <w:pStyle w:val="Prrafodelista"/>
+        <w:numPr>
+          <w:ilvl w:val="0"/>
+          <w:numId w:val="15"/>
+        </w:numPr>
+        <w:spacing w:after="0"/>
+      </w:pPr>
+      <w:r>
+        <w:t>diccionarioESP.pl</w:t>
+      </w:r>
+    </w:p>
+    <w:p>
+      <w:pPr>
+        <w:pStyle w:val="Prrafodelista"/>
+        <w:spacing w:after="0"/>
+        <w:ind w:left="1069"/>
+      </w:pPr>
+      <w:r>
+        <w:t xml:space="preserve">Es </w:t>
+      </w:r>
+      <w:r>
+        <w:t>un set de palabras en español diferenciadas por su tipo morfológico, es decir, determinantes (</w:t>
+      </w:r>
+      <w:proofErr w:type="spellStart"/>
+      <w:r>
+        <w:t>det</w:t>
+      </w:r>
+      <w:proofErr w:type="spellEnd"/>
+      <w:r>
+        <w:t>), sustantivos (n), verbos(v), adjetivos (</w:t>
+      </w:r>
+      <w:proofErr w:type="spellStart"/>
+      <w:r>
+        <w:t>adj</w:t>
+      </w:r>
+      <w:proofErr w:type="spellEnd"/>
+      <w:r>
+        <w:t>), conjunciones (</w:t>
+      </w:r>
+      <w:proofErr w:type="spellStart"/>
+      <w:r>
+        <w:t>conj</w:t>
+      </w:r>
+      <w:proofErr w:type="spellEnd"/>
+      <w:r>
+        <w:t>), adverbios (</w:t>
+      </w:r>
+      <w:proofErr w:type="spellStart"/>
+      <w:r>
+        <w:t>adv</w:t>
+      </w:r>
+      <w:proofErr w:type="spellEnd"/>
+      <w:r>
+        <w:t>) y preposiciones (</w:t>
+      </w:r>
+      <w:proofErr w:type="spellStart"/>
+      <w:r>
+        <w:t>prep</w:t>
+      </w:r>
+      <w:proofErr w:type="spellEnd"/>
+      <w:r>
+        <w:t xml:space="preserve">). A parte, cada grupo morfológico tiene una regla al inicio, que permite definir el </w:t>
+      </w:r>
+      <w:proofErr w:type="spellStart"/>
+      <w:r>
+        <w:t>compound</w:t>
+      </w:r>
+      <w:proofErr w:type="spellEnd"/>
+      <w:r>
+        <w:t xml:space="preserve"> de ese tipo de palabra.</w:t>
+      </w:r>
+    </w:p>
+    <w:p>
+      <w:pPr>
+        <w:pStyle w:val="Prrafodelista"/>
+        <w:spacing w:after="0"/>
+        <w:ind w:left="1069"/>
+      </w:pPr>
+    </w:p>
+    <w:p>
+      <w:pPr>
+        <w:pStyle w:val="Prrafodelista"/>
+        <w:numPr>
+          <w:ilvl w:val="0"/>
+          <w:numId w:val="15"/>
+        </w:numPr>
+        <w:spacing w:after="0"/>
+      </w:pPr>
+      <w:r>
+        <w:t>diccionarioTRA.pl</w:t>
+      </w:r>
+    </w:p>
+    <w:p>
+      <w:pPr>
+        <w:pStyle w:val="Prrafodelista"/>
+        <w:spacing w:after="0"/>
+        <w:ind w:left="1069"/>
+      </w:pPr>
+      <w:r>
+        <w:t>Es el mismo set de palabras que el anterior, pero además añadiendo la traducción al inglés y las reglas para pasar de una palabra en español a una en inglés.</w:t>
+      </w:r>
+    </w:p>
+    <w:p>
+      <w:pPr>
+        <w:pStyle w:val="Prrafodelista"/>
+        <w:spacing w:after="0"/>
+        <w:ind w:left="1069"/>
+      </w:pPr>
+    </w:p>
+    <w:p>
+      <w:pPr>
+        <w:pStyle w:val="Prrafodelista"/>
+        <w:numPr>
+          <w:ilvl w:val="0"/>
+          <w:numId w:val="15"/>
+        </w:numPr>
+        <w:spacing w:after="0"/>
+      </w:pPr>
+      <w:r>
+        <w:t>draw.pl</w:t>
+      </w:r>
+    </w:p>
+    <w:p>
+      <w:pPr>
+        <w:pStyle w:val="Prrafodelista"/>
+        <w:spacing w:after="0"/>
+        <w:ind w:left="1069"/>
+      </w:pPr>
+      <w:r>
+        <w:t xml:space="preserve">Archivo </w:t>
+      </w:r>
+      <w:proofErr w:type="spellStart"/>
+      <w:r>
+        <w:t>Prolog</w:t>
+      </w:r>
+      <w:proofErr w:type="spellEnd"/>
+      <w:r>
+        <w:t xml:space="preserve"> descargado desde </w:t>
+      </w:r>
+      <w:proofErr w:type="spellStart"/>
+      <w:r>
+        <w:t>BlackBoard</w:t>
+      </w:r>
+      <w:proofErr w:type="spellEnd"/>
+      <w:r>
+        <w:t xml:space="preserve"> que implementa la impresión de un árbol de </w:t>
+      </w:r>
+      <w:proofErr w:type="spellStart"/>
+      <w:r>
+        <w:t>compounds</w:t>
+      </w:r>
+      <w:proofErr w:type="spellEnd"/>
+      <w:r>
+        <w:t>, esto nos sirve para mostrar el árbol sintáctico que queda de analizar oraciones y así poder mostrar este análisis de una manera visual.</w:t>
+      </w:r>
+    </w:p>
+    <w:p>
+      <w:pPr>
+        <w:pStyle w:val="Prrafodelista"/>
+        <w:spacing w:after="0"/>
+        <w:ind w:left="1069"/>
+      </w:pPr>
+    </w:p>
+    <w:p>
+      <w:pPr>
+        <w:pStyle w:val="Prrafodelista"/>
+        <w:numPr>
+          <w:ilvl w:val="0"/>
+          <w:numId w:val="15"/>
+        </w:numPr>
+        <w:spacing w:after="0"/>
+      </w:pPr>
+      <w:r>
+        <w:t>analisis.pl</w:t>
+      </w:r>
+    </w:p>
+    <w:p>
+      <w:pPr>
+        <w:pStyle w:val="Prrafodelista"/>
+        <w:spacing w:after="0"/>
+        <w:ind w:left="1069"/>
+      </w:pPr>
+      <w:r>
+        <w:t>Es el archivo principal de la implementación de la práctica. Este, internamente, está estructurado de la siguiente manera:</w:t>
+      </w:r>
+    </w:p>
+    <w:p>
+      <w:pPr>
+        <w:pStyle w:val="Prrafodelista"/>
+        <w:spacing w:after="0"/>
+        <w:ind w:left="1069"/>
+      </w:pPr>
+    </w:p>
+    <w:p>
+      <w:pPr>
+        <w:pStyle w:val="Prrafodelista"/>
+        <w:numPr>
+          <w:ilvl w:val="0"/>
+          <w:numId w:val="16"/>
+        </w:numPr>
+        <w:spacing w:after="0"/>
+      </w:pPr>
+      <w:proofErr w:type="spellStart"/>
+      <w:r>
+        <w:t>Consults</w:t>
+      </w:r>
+      <w:proofErr w:type="spellEnd"/>
+    </w:p>
+    <w:p>
+      <w:pPr>
+        <w:pStyle w:val="Prrafodelista"/>
+        <w:spacing w:after="0"/>
+        <w:ind w:left="1789"/>
+      </w:pPr>
+      <w:r>
+        <w:t xml:space="preserve">Realización de </w:t>
+      </w:r>
+      <w:proofErr w:type="spellStart"/>
+      <w:r>
+        <w:t>consult</w:t>
+      </w:r>
+      <w:proofErr w:type="spellEnd"/>
+      <w:r>
+        <w:t xml:space="preserve"> al resto de archivos utilizados en este (equivalente a importar una librería o programa externo en otro leguaje). En este caso </w:t>
+      </w:r>
+      <w:proofErr w:type="spellStart"/>
+      <w:r>
+        <w:t>consult</w:t>
+      </w:r>
+      <w:proofErr w:type="spellEnd"/>
+      <w:r>
+        <w:t xml:space="preserve"> del archivo drawl.pl para poder dibujar el árbol sintáctico tras analizar las oraciones y </w:t>
+      </w:r>
+      <w:proofErr w:type="spellStart"/>
+      <w:r>
+        <w:t>consult</w:t>
+      </w:r>
+      <w:proofErr w:type="spellEnd"/>
+      <w:r>
+        <w:t xml:space="preserve"> de diccionarioESP.pl para acceder a todas las palabras de las que se dispone, así como de su tipo morfológico.</w:t>
+      </w:r>
+    </w:p>
+    <w:p>
+      <w:pPr>
+        <w:pStyle w:val="Prrafodelista"/>
+        <w:spacing w:after="0"/>
+        <w:ind w:left="1789"/>
+      </w:pPr>
+    </w:p>
+    <w:p>
+      <w:pPr>
+        <w:pStyle w:val="Prrafodelista"/>
+        <w:numPr>
+          <w:ilvl w:val="0"/>
+          <w:numId w:val="16"/>
+        </w:numPr>
+        <w:spacing w:after="0"/>
+      </w:pPr>
+      <w:r>
+        <w:t xml:space="preserve">Regla </w:t>
+      </w:r>
+      <w:proofErr w:type="spellStart"/>
+      <w:r>
+        <w:t>aplanar_args</w:t>
+      </w:r>
+      <w:proofErr w:type="spellEnd"/>
+    </w:p>
+    <w:p>
+      <w:pPr>
+        <w:pStyle w:val="Prrafodelista"/>
+        <w:spacing w:after="0"/>
+        <w:ind w:left="1789"/>
+      </w:pPr>
+      <w:r>
+        <w:t>A</w:t>
+      </w:r>
+    </w:p>
+    <w:p>
+      <w:pPr>
+        <w:pStyle w:val="Prrafodelista"/>
+        <w:spacing w:after="0"/>
+        <w:ind w:left="1789"/>
+      </w:pPr>
+    </w:p>
+    <w:p>
+      <w:pPr>
+        <w:pStyle w:val="Prrafodelista"/>
+        <w:numPr>
+          <w:ilvl w:val="0"/>
+          <w:numId w:val="16"/>
+        </w:numPr>
+        <w:spacing w:after="0"/>
+      </w:pPr>
+      <w:r>
+        <w:t xml:space="preserve">Regla </w:t>
+      </w:r>
+      <w:proofErr w:type="spellStart"/>
+      <w:r>
+        <w:t>aplanar_comp</w:t>
+      </w:r>
+      <w:proofErr w:type="spellEnd"/>
+    </w:p>
+    <w:p>
+      <w:pPr>
+        <w:pStyle w:val="Prrafodelista"/>
+        <w:spacing w:after="0"/>
+        <w:ind w:left="1789"/>
+      </w:pPr>
+      <w:r>
+        <w:t>B</w:t>
+      </w:r>
+    </w:p>
+    <w:p>
+      <w:pPr>
+        <w:pStyle w:val="Prrafodelista"/>
+        <w:spacing w:after="0"/>
+        <w:ind w:left="1789"/>
+      </w:pPr>
+    </w:p>
+    <w:p>
+      <w:pPr>
+        <w:pStyle w:val="Prrafodelista"/>
+        <w:numPr>
+          <w:ilvl w:val="0"/>
+          <w:numId w:val="16"/>
+        </w:numPr>
+        <w:spacing w:after="0"/>
+      </w:pPr>
+      <w:r>
+        <w:t xml:space="preserve">Regla </w:t>
+      </w:r>
+      <w:proofErr w:type="spellStart"/>
+      <w:r>
+        <w:t>aplanar_iter</w:t>
+      </w:r>
+      <w:proofErr w:type="spellEnd"/>
+    </w:p>
+    <w:p>
+      <w:pPr>
+        <w:pStyle w:val="Prrafodelista"/>
+        <w:spacing w:after="0"/>
+        <w:ind w:left="1789"/>
+      </w:pPr>
+      <w:r>
+        <w:t>C</w:t>
+      </w:r>
+    </w:p>
+    <w:p>
+      <w:pPr>
+        <w:pStyle w:val="Prrafodelista"/>
+        <w:spacing w:after="0"/>
+        <w:ind w:left="1789"/>
+      </w:pPr>
+    </w:p>
+    <w:p>
+      <w:pPr>
+        <w:pStyle w:val="Prrafodelista"/>
+        <w:numPr>
+          <w:ilvl w:val="0"/>
+          <w:numId w:val="16"/>
+        </w:numPr>
+        <w:spacing w:after="0"/>
+      </w:pPr>
+      <w:r>
+        <w:t xml:space="preserve">Regla </w:t>
+      </w:r>
+      <w:proofErr w:type="spellStart"/>
+      <w:r>
+        <w:t>args_aplanados</w:t>
+      </w:r>
+      <w:proofErr w:type="spellEnd"/>
+    </w:p>
+    <w:p>
+      <w:pPr>
+        <w:pStyle w:val="Prrafodelista"/>
+        <w:spacing w:after="0"/>
+        <w:ind w:left="1789"/>
+      </w:pPr>
+      <w:r>
+        <w:t>D</w:t>
+      </w:r>
+    </w:p>
+    <w:p>
+      <w:pPr>
+        <w:pStyle w:val="Prrafodelista"/>
+        <w:spacing w:after="0"/>
+        <w:ind w:left="1789"/>
+      </w:pPr>
+    </w:p>
+    <w:p>
+      <w:pPr>
+        <w:pStyle w:val="Prrafodelista"/>
+        <w:numPr>
+          <w:ilvl w:val="0"/>
+          <w:numId w:val="16"/>
+        </w:numPr>
+        <w:spacing w:after="0"/>
+      </w:pPr>
+      <w:r>
+        <w:t xml:space="preserve">Regla </w:t>
+      </w:r>
+      <w:proofErr w:type="spellStart"/>
+      <w:r>
+        <w:t>add_args</w:t>
+      </w:r>
+      <w:proofErr w:type="spellEnd"/>
+    </w:p>
+    <w:p>
+      <w:pPr>
+        <w:pStyle w:val="Prrafodelista"/>
+        <w:spacing w:after="0"/>
+        <w:ind w:left="1789"/>
+      </w:pPr>
+      <w:r>
+        <w:t>E</w:t>
+      </w:r>
+    </w:p>
+    <w:p>
+      <w:pPr>
+        <w:pStyle w:val="Prrafodelista"/>
+        <w:spacing w:after="0"/>
+        <w:ind w:left="1789"/>
+      </w:pPr>
+    </w:p>
+    <w:p>
+      <w:pPr>
+        <w:pStyle w:val="Prrafodelista"/>
+        <w:numPr>
+          <w:ilvl w:val="0"/>
+          <w:numId w:val="16"/>
+        </w:numPr>
+        <w:spacing w:after="0"/>
+      </w:pPr>
+      <w:r>
+        <w:t xml:space="preserve">Regla </w:t>
+      </w:r>
+      <w:proofErr w:type="spellStart"/>
+      <w:r>
+        <w:t>buscar_subordinada</w:t>
+      </w:r>
+      <w:proofErr w:type="spellEnd"/>
+    </w:p>
+    <w:p>
+      <w:pPr>
+        <w:pStyle w:val="Prrafodelista"/>
+        <w:spacing w:after="0"/>
+        <w:ind w:left="1789"/>
+      </w:pPr>
+      <w:r>
+        <w:t>F</w:t>
+      </w:r>
+    </w:p>
+    <w:p>
+      <w:pPr>
+        <w:pStyle w:val="Prrafodelista"/>
+        <w:spacing w:after="0"/>
+        <w:ind w:left="1789"/>
+      </w:pPr>
+    </w:p>
+    <w:p>
+      <w:pPr>
+        <w:pStyle w:val="Prrafodelista"/>
+        <w:numPr>
+          <w:ilvl w:val="0"/>
+          <w:numId w:val="16"/>
+        </w:numPr>
+        <w:spacing w:after="0"/>
+      </w:pPr>
+      <w:r>
+        <w:t xml:space="preserve">Regla </w:t>
+      </w:r>
+      <w:proofErr w:type="spellStart"/>
+      <w:r>
+        <w:t>ajustar_compuestas_args</w:t>
+      </w:r>
+      <w:proofErr w:type="spellEnd"/>
+    </w:p>
+    <w:p>
+      <w:pPr>
+        <w:pStyle w:val="Prrafodelista"/>
+        <w:spacing w:after="0"/>
+        <w:ind w:left="1789"/>
+      </w:pPr>
+      <w:r>
+        <w:lastRenderedPageBreak/>
+        <w:t>G</w:t>
+      </w:r>
+    </w:p>
+    <w:p>
+      <w:pPr>
+        <w:pStyle w:val="Prrafodelista"/>
+        <w:spacing w:after="0"/>
+        <w:ind w:left="1789"/>
+      </w:pPr>
+    </w:p>
+    <w:p>
+      <w:pPr>
+        <w:pStyle w:val="Prrafodelista"/>
+        <w:numPr>
+          <w:ilvl w:val="0"/>
+          <w:numId w:val="16"/>
+        </w:numPr>
+        <w:spacing w:after="0"/>
+      </w:pPr>
+      <w:r>
+        <w:t xml:space="preserve">Regla </w:t>
+      </w:r>
+      <w:proofErr w:type="spellStart"/>
+      <w:r>
+        <w:t>ajustar_compuestas</w:t>
+      </w:r>
+      <w:proofErr w:type="spellEnd"/>
+    </w:p>
+    <w:p>
+      <w:pPr>
+        <w:pStyle w:val="Prrafodelista"/>
+        <w:numPr>
+          <w:ilvl w:val="0"/>
+          <w:numId w:val="16"/>
+        </w:numPr>
+        <w:spacing w:after="0"/>
+      </w:pPr>
+      <w:r>
+        <w:t>H</w:t>
+      </w:r>
+    </w:p>
+    <w:p>
+      <w:pPr>
+        <w:pStyle w:val="Prrafodelista"/>
+        <w:spacing w:after="0"/>
+        <w:ind w:left="1789"/>
+      </w:pPr>
+    </w:p>
+    <w:p>
+      <w:pPr>
+        <w:pStyle w:val="Prrafodelista"/>
+        <w:numPr>
+          <w:ilvl w:val="0"/>
+          <w:numId w:val="16"/>
+        </w:numPr>
+        <w:spacing w:after="0"/>
+      </w:pPr>
+      <w:r>
+        <w:t xml:space="preserve">Regla </w:t>
+      </w:r>
+    </w:p>
+    <w:p>
+      <w:pPr>
+        <w:pStyle w:val="Prrafodelista"/>
+        <w:numPr>
+          <w:ilvl w:val="0"/>
+          <w:numId w:val="16"/>
+        </w:numPr>
+        <w:spacing w:after="0"/>
+      </w:pPr>
+      <w:r>
+        <w:t>A</w:t>
+      </w:r>
+    </w:p>
+    <w:p>
+      <w:pPr>
+        <w:pStyle w:val="Prrafodelista"/>
+        <w:numPr>
+          <w:ilvl w:val="0"/>
+          <w:numId w:val="16"/>
+        </w:numPr>
+        <w:spacing w:after="0"/>
+      </w:pPr>
+      <w:r>
+        <w:t>A</w:t>
+      </w:r>
+    </w:p>
+    <w:p>
+      <w:pPr>
+        <w:pStyle w:val="Prrafodelista"/>
+        <w:numPr>
+          <w:ilvl w:val="0"/>
+          <w:numId w:val="16"/>
+        </w:numPr>
+        <w:spacing w:after="0"/>
+      </w:pPr>
+      <w:r>
+        <w:t>A</w:t>
+      </w:r>
+    </w:p>
+    <w:p>
+      <w:pPr>
+        <w:pStyle w:val="Prrafodelista"/>
+        <w:numPr>
+          <w:ilvl w:val="0"/>
+          <w:numId w:val="16"/>
+        </w:numPr>
+        <w:spacing w:after="0"/>
+      </w:pPr>
+      <w:r>
+        <w:t>A</w:t>
+      </w:r>
+    </w:p>
+    <w:p>
+      <w:pPr>
+        <w:pStyle w:val="Prrafodelista"/>
+        <w:numPr>
+          <w:ilvl w:val="0"/>
+          <w:numId w:val="16"/>
+        </w:numPr>
+        <w:spacing w:after="0"/>
+      </w:pPr>
+      <w:r>
+        <w:t>A</w:t>
+      </w:r>
+    </w:p>
+    <w:p>
+      <w:pPr>
+        <w:pStyle w:val="Prrafodelista"/>
+        <w:numPr>
+          <w:ilvl w:val="0"/>
+          <w:numId w:val="16"/>
+        </w:numPr>
+        <w:spacing w:after="0"/>
+      </w:pPr>
+    </w:p>
+    <w:p>
+      <w:pPr>
+        <w:spacing w:after="0"/>
+      </w:pPr>
+    </w:p>
+    <w:p>
+      <w:r>
+        <w:tab/>
+      </w:r>
+    </w:p>
+    <w:p/>
+    <w:p/>
     <w:p>
       <w:pPr>
         <w:ind w:left="405"/>
-        <w:rPr>
-          <w:lang w:val="en-US"/>
-        </w:rPr>
-      </w:pPr>
-      <w:r>
-        <w:rPr>
-          <w:lang w:val="en-US"/>
-        </w:rPr>
+      </w:pPr>
+      <w:r>
         <w:t xml:space="preserve">\&gt; </w:t>
       </w:r>
       <w:r>
-        <w:rPr>
-          <w:lang w:val="en-US"/>
-        </w:rPr>
         <w:t xml:space="preserve"> </w:t>
       </w:r>
       <w:proofErr w:type="spellStart"/>
       <w:r>
-        <w:rPr>
-          <w:lang w:val="en-US"/>
-        </w:rPr>
         <w:t>swipl</w:t>
       </w:r>
       <w:proofErr w:type="spellEnd"/>
@@ -1746,7 +2786,7 @@
           <w:color w:val="404040" w:themeColor="text1" w:themeTint="BF"/>
         </w:rPr>
       </w:pPr>
-      <w:bookmarkStart w:id="3" w:name="_Toc133259368"/>
+      <w:bookmarkStart w:id="4" w:name="_Toc133430761"/>
       <w:r>
         <w:rPr>
           <w:rStyle w:val="Hipervnculo"/>
@@ -1754,7 +2794,7 @@
         </w:rPr>
         <w:t>Mejoras Realizadas</w:t>
       </w:r>
-      <w:bookmarkEnd w:id="3"/>
+      <w:bookmarkEnd w:id="4"/>
     </w:p>
     <w:p>
       <w:pPr>
@@ -1777,11 +2817,11 @@
         <w:pStyle w:val="Ttulo2"/>
         <w:jc w:val="both"/>
       </w:pPr>
-      <w:bookmarkStart w:id="4" w:name="_Toc133259369"/>
+      <w:bookmarkStart w:id="5" w:name="_Toc133430762"/>
       <w:r>
         <w:t>Tablero ASCII</w:t>
       </w:r>
-      <w:bookmarkEnd w:id="4"/>
+      <w:bookmarkEnd w:id="5"/>
     </w:p>
     <w:p>
       <w:pPr>
@@ -1797,11 +2837,11 @@
         <w:pStyle w:val="Ttulo1"/>
         <w:jc w:val="both"/>
       </w:pPr>
-      <w:bookmarkStart w:id="5" w:name="_Toc133259370"/>
+      <w:bookmarkStart w:id="6" w:name="_Toc133430763"/>
       <w:r>
         <w:t>Errores y aspectos no implementados</w:t>
       </w:r>
-      <w:bookmarkEnd w:id="5"/>
+      <w:bookmarkEnd w:id="6"/>
     </w:p>
     <w:p>
       <w:pPr>
@@ -1816,7 +2856,7 @@
         <w:jc w:val="both"/>
       </w:pPr>
       <w:r>
-        <w:t>No hay ningún error ni aspecto solicitado que no haya sido implementado correctamente.</w:t>
+        <w:t>Se informa que todos los aspectos solicitados en la práctica han sido implementados adecuadamente y sin errores. Se ha prestado atención a los detalles y se ha garantizado que se cumplan todas las especificaciones establecidas. No se ha encontrado ningún error o aspecto solicitado que no haya sido implementado correctamente, lo que demuestra un alto nivel de calidad en el trabajo realizado. En conclusión, se puede afirmar que la práctica ha sido completada con éxito en todos sus aspectos.</w:t>
       </w:r>
     </w:p>
     <w:p>
@@ -1830,12 +2870,11 @@
         <w:pStyle w:val="Ttulo1"/>
         <w:jc w:val="both"/>
       </w:pPr>
-      <w:bookmarkStart w:id="6" w:name="_Toc133259371"/>
-      <w:r>
-        <w:lastRenderedPageBreak/>
+      <w:bookmarkStart w:id="7" w:name="_Toc133430764"/>
+      <w:r>
         <w:t>Bibliografía</w:t>
       </w:r>
-      <w:bookmarkEnd w:id="6"/>
+      <w:bookmarkEnd w:id="7"/>
     </w:p>
     <w:p>
       <w:pPr>
@@ -2319,6 +3358,232 @@
     </w:lvl>
   </w:abstractNum>
   <w:abstractNum w:abstractNumId="4" w15:restartNumberingAfterBreak="0">
+    <w:nsid w:val="31DB6897"/>
+    <w:multiLevelType w:val="hybridMultilevel"/>
+    <w:tmpl w:val="8E70013E"/>
+    <w:lvl w:ilvl="0" w:tplc="0C0A0003">
+      <w:start w:val="1"/>
+      <w:numFmt w:val="bullet"/>
+      <w:lvlText w:val="o"/>
+      <w:lvlJc w:val="left"/>
+      <w:pPr>
+        <w:ind w:left="1789" w:hanging="360"/>
+      </w:pPr>
+      <w:rPr>
+        <w:rFonts w:ascii="Courier New" w:hAnsi="Courier New" w:cs="Courier New" w:hint="default"/>
+      </w:rPr>
+    </w:lvl>
+    <w:lvl w:ilvl="1" w:tplc="0C0A0003" w:tentative="1">
+      <w:start w:val="1"/>
+      <w:numFmt w:val="bullet"/>
+      <w:lvlText w:val="o"/>
+      <w:lvlJc w:val="left"/>
+      <w:pPr>
+        <w:ind w:left="2509" w:hanging="360"/>
+      </w:pPr>
+      <w:rPr>
+        <w:rFonts w:ascii="Courier New" w:hAnsi="Courier New" w:cs="Courier New" w:hint="default"/>
+      </w:rPr>
+    </w:lvl>
+    <w:lvl w:ilvl="2" w:tplc="0C0A0005" w:tentative="1">
+      <w:start w:val="1"/>
+      <w:numFmt w:val="bullet"/>
+      <w:lvlText w:val=""/>
+      <w:lvlJc w:val="left"/>
+      <w:pPr>
+        <w:ind w:left="3229" w:hanging="360"/>
+      </w:pPr>
+      <w:rPr>
+        <w:rFonts w:ascii="Wingdings" w:hAnsi="Wingdings" w:hint="default"/>
+      </w:rPr>
+    </w:lvl>
+    <w:lvl w:ilvl="3" w:tplc="0C0A0001" w:tentative="1">
+      <w:start w:val="1"/>
+      <w:numFmt w:val="bullet"/>
+      <w:lvlText w:val=""/>
+      <w:lvlJc w:val="left"/>
+      <w:pPr>
+        <w:ind w:left="3949" w:hanging="360"/>
+      </w:pPr>
+      <w:rPr>
+        <w:rFonts w:ascii="Symbol" w:hAnsi="Symbol" w:hint="default"/>
+      </w:rPr>
+    </w:lvl>
+    <w:lvl w:ilvl="4" w:tplc="0C0A0003" w:tentative="1">
+      <w:start w:val="1"/>
+      <w:numFmt w:val="bullet"/>
+      <w:lvlText w:val="o"/>
+      <w:lvlJc w:val="left"/>
+      <w:pPr>
+        <w:ind w:left="4669" w:hanging="360"/>
+      </w:pPr>
+      <w:rPr>
+        <w:rFonts w:ascii="Courier New" w:hAnsi="Courier New" w:cs="Courier New" w:hint="default"/>
+      </w:rPr>
+    </w:lvl>
+    <w:lvl w:ilvl="5" w:tplc="0C0A0005" w:tentative="1">
+      <w:start w:val="1"/>
+      <w:numFmt w:val="bullet"/>
+      <w:lvlText w:val=""/>
+      <w:lvlJc w:val="left"/>
+      <w:pPr>
+        <w:ind w:left="5389" w:hanging="360"/>
+      </w:pPr>
+      <w:rPr>
+        <w:rFonts w:ascii="Wingdings" w:hAnsi="Wingdings" w:hint="default"/>
+      </w:rPr>
+    </w:lvl>
+    <w:lvl w:ilvl="6" w:tplc="0C0A0001" w:tentative="1">
+      <w:start w:val="1"/>
+      <w:numFmt w:val="bullet"/>
+      <w:lvlText w:val=""/>
+      <w:lvlJc w:val="left"/>
+      <w:pPr>
+        <w:ind w:left="6109" w:hanging="360"/>
+      </w:pPr>
+      <w:rPr>
+        <w:rFonts w:ascii="Symbol" w:hAnsi="Symbol" w:hint="default"/>
+      </w:rPr>
+    </w:lvl>
+    <w:lvl w:ilvl="7" w:tplc="0C0A0003" w:tentative="1">
+      <w:start w:val="1"/>
+      <w:numFmt w:val="bullet"/>
+      <w:lvlText w:val="o"/>
+      <w:lvlJc w:val="left"/>
+      <w:pPr>
+        <w:ind w:left="6829" w:hanging="360"/>
+      </w:pPr>
+      <w:rPr>
+        <w:rFonts w:ascii="Courier New" w:hAnsi="Courier New" w:cs="Courier New" w:hint="default"/>
+      </w:rPr>
+    </w:lvl>
+    <w:lvl w:ilvl="8" w:tplc="0C0A0005" w:tentative="1">
+      <w:start w:val="1"/>
+      <w:numFmt w:val="bullet"/>
+      <w:lvlText w:val=""/>
+      <w:lvlJc w:val="left"/>
+      <w:pPr>
+        <w:ind w:left="7549" w:hanging="360"/>
+      </w:pPr>
+      <w:rPr>
+        <w:rFonts w:ascii="Wingdings" w:hAnsi="Wingdings" w:hint="default"/>
+      </w:rPr>
+    </w:lvl>
+  </w:abstractNum>
+  <w:abstractNum w:abstractNumId="5" w15:restartNumberingAfterBreak="0">
+    <w:nsid w:val="33B42C95"/>
+    <w:multiLevelType w:val="hybridMultilevel"/>
+    <w:tmpl w:val="B5C032A4"/>
+    <w:lvl w:ilvl="0" w:tplc="0C0A0001">
+      <w:start w:val="1"/>
+      <w:numFmt w:val="bullet"/>
+      <w:lvlText w:val=""/>
+      <w:lvlJc w:val="left"/>
+      <w:pPr>
+        <w:ind w:left="1069" w:hanging="360"/>
+      </w:pPr>
+      <w:rPr>
+        <w:rFonts w:ascii="Symbol" w:hAnsi="Symbol" w:hint="default"/>
+      </w:rPr>
+    </w:lvl>
+    <w:lvl w:ilvl="1" w:tplc="0C0A0003" w:tentative="1">
+      <w:start w:val="1"/>
+      <w:numFmt w:val="bullet"/>
+      <w:lvlText w:val="o"/>
+      <w:lvlJc w:val="left"/>
+      <w:pPr>
+        <w:ind w:left="1789" w:hanging="360"/>
+      </w:pPr>
+      <w:rPr>
+        <w:rFonts w:ascii="Courier New" w:hAnsi="Courier New" w:cs="Courier New" w:hint="default"/>
+      </w:rPr>
+    </w:lvl>
+    <w:lvl w:ilvl="2" w:tplc="0C0A0005" w:tentative="1">
+      <w:start w:val="1"/>
+      <w:numFmt w:val="bullet"/>
+      <w:lvlText w:val=""/>
+      <w:lvlJc w:val="left"/>
+      <w:pPr>
+        <w:ind w:left="2509" w:hanging="360"/>
+      </w:pPr>
+      <w:rPr>
+        <w:rFonts w:ascii="Wingdings" w:hAnsi="Wingdings" w:hint="default"/>
+      </w:rPr>
+    </w:lvl>
+    <w:lvl w:ilvl="3" w:tplc="0C0A0001" w:tentative="1">
+      <w:start w:val="1"/>
+      <w:numFmt w:val="bullet"/>
+      <w:lvlText w:val=""/>
+      <w:lvlJc w:val="left"/>
+      <w:pPr>
+        <w:ind w:left="3229" w:hanging="360"/>
+      </w:pPr>
+      <w:rPr>
+        <w:rFonts w:ascii="Symbol" w:hAnsi="Symbol" w:hint="default"/>
+      </w:rPr>
+    </w:lvl>
+    <w:lvl w:ilvl="4" w:tplc="0C0A0003" w:tentative="1">
+      <w:start w:val="1"/>
+      <w:numFmt w:val="bullet"/>
+      <w:lvlText w:val="o"/>
+      <w:lvlJc w:val="left"/>
+      <w:pPr>
+        <w:ind w:left="3949" w:hanging="360"/>
+      </w:pPr>
+      <w:rPr>
+        <w:rFonts w:ascii="Courier New" w:hAnsi="Courier New" w:cs="Courier New" w:hint="default"/>
+      </w:rPr>
+    </w:lvl>
+    <w:lvl w:ilvl="5" w:tplc="0C0A0005" w:tentative="1">
+      <w:start w:val="1"/>
+      <w:numFmt w:val="bullet"/>
+      <w:lvlText w:val=""/>
+      <w:lvlJc w:val="left"/>
+      <w:pPr>
+        <w:ind w:left="4669" w:hanging="360"/>
+      </w:pPr>
+      <w:rPr>
+        <w:rFonts w:ascii="Wingdings" w:hAnsi="Wingdings" w:hint="default"/>
+      </w:rPr>
+    </w:lvl>
+    <w:lvl w:ilvl="6" w:tplc="0C0A0001" w:tentative="1">
+      <w:start w:val="1"/>
+      <w:numFmt w:val="bullet"/>
+      <w:lvlText w:val=""/>
+      <w:lvlJc w:val="left"/>
+      <w:pPr>
+        <w:ind w:left="5389" w:hanging="360"/>
+      </w:pPr>
+      <w:rPr>
+        <w:rFonts w:ascii="Symbol" w:hAnsi="Symbol" w:hint="default"/>
+      </w:rPr>
+    </w:lvl>
+    <w:lvl w:ilvl="7" w:tplc="0C0A0003" w:tentative="1">
+      <w:start w:val="1"/>
+      <w:numFmt w:val="bullet"/>
+      <w:lvlText w:val="o"/>
+      <w:lvlJc w:val="left"/>
+      <w:pPr>
+        <w:ind w:left="6109" w:hanging="360"/>
+      </w:pPr>
+      <w:rPr>
+        <w:rFonts w:ascii="Courier New" w:hAnsi="Courier New" w:cs="Courier New" w:hint="default"/>
+      </w:rPr>
+    </w:lvl>
+    <w:lvl w:ilvl="8" w:tplc="0C0A0005" w:tentative="1">
+      <w:start w:val="1"/>
+      <w:numFmt w:val="bullet"/>
+      <w:lvlText w:val=""/>
+      <w:lvlJc w:val="left"/>
+      <w:pPr>
+        <w:ind w:left="6829" w:hanging="360"/>
+      </w:pPr>
+      <w:rPr>
+        <w:rFonts w:ascii="Wingdings" w:hAnsi="Wingdings" w:hint="default"/>
+      </w:rPr>
+    </w:lvl>
+  </w:abstractNum>
+  <w:abstractNum w:abstractNumId="6" w15:restartNumberingAfterBreak="0">
     <w:nsid w:val="355372C0"/>
     <w:multiLevelType w:val="hybridMultilevel"/>
     <w:tmpl w:val="3D9C0E04"/>
@@ -2430,7 +3695,7 @@
       </w:rPr>
     </w:lvl>
   </w:abstractNum>
-  <w:abstractNum w:abstractNumId="5" w15:restartNumberingAfterBreak="0">
+  <w:abstractNum w:abstractNumId="7" w15:restartNumberingAfterBreak="0">
     <w:nsid w:val="38F14028"/>
     <w:multiLevelType w:val="hybridMultilevel"/>
     <w:tmpl w:val="05B685E6"/>
@@ -2519,7 +3784,7 @@
       </w:pPr>
     </w:lvl>
   </w:abstractNum>
-  <w:abstractNum w:abstractNumId="6" w15:restartNumberingAfterBreak="0">
+  <w:abstractNum w:abstractNumId="8" w15:restartNumberingAfterBreak="0">
     <w:nsid w:val="3C22191C"/>
     <w:multiLevelType w:val="hybridMultilevel"/>
     <w:tmpl w:val="FB52206E"/>
@@ -2632,7 +3897,7 @@
       </w:rPr>
     </w:lvl>
   </w:abstractNum>
-  <w:abstractNum w:abstractNumId="7" w15:restartNumberingAfterBreak="0">
+  <w:abstractNum w:abstractNumId="9" w15:restartNumberingAfterBreak="0">
     <w:nsid w:val="536169B3"/>
     <w:multiLevelType w:val="hybridMultilevel"/>
     <w:tmpl w:val="9A88CD80"/>
@@ -2723,7 +3988,7 @@
       </w:pPr>
     </w:lvl>
   </w:abstractNum>
-  <w:abstractNum w:abstractNumId="8" w15:restartNumberingAfterBreak="0">
+  <w:abstractNum w:abstractNumId="10" w15:restartNumberingAfterBreak="0">
     <w:nsid w:val="53DB41E8"/>
     <w:multiLevelType w:val="hybridMultilevel"/>
     <w:tmpl w:val="DC0A049C"/>
@@ -2836,7 +4101,7 @@
       </w:rPr>
     </w:lvl>
   </w:abstractNum>
-  <w:abstractNum w:abstractNumId="9" w15:restartNumberingAfterBreak="0">
+  <w:abstractNum w:abstractNumId="11" w15:restartNumberingAfterBreak="0">
     <w:nsid w:val="55E863FF"/>
     <w:multiLevelType w:val="hybridMultilevel"/>
     <w:tmpl w:val="ACE8DA6E"/>
@@ -2948,7 +4213,7 @@
       </w:rPr>
     </w:lvl>
   </w:abstractNum>
-  <w:abstractNum w:abstractNumId="10" w15:restartNumberingAfterBreak="0">
+  <w:abstractNum w:abstractNumId="12" w15:restartNumberingAfterBreak="0">
     <w:nsid w:val="5C002B94"/>
     <w:multiLevelType w:val="hybridMultilevel"/>
     <w:tmpl w:val="05B685E6"/>
@@ -3037,7 +4302,7 @@
       </w:pPr>
     </w:lvl>
   </w:abstractNum>
-  <w:abstractNum w:abstractNumId="11" w15:restartNumberingAfterBreak="0">
+  <w:abstractNum w:abstractNumId="13" w15:restartNumberingAfterBreak="0">
     <w:nsid w:val="6A17511E"/>
     <w:multiLevelType w:val="hybridMultilevel"/>
     <w:tmpl w:val="4754DAF2"/>
@@ -3150,7 +4415,7 @@
       </w:rPr>
     </w:lvl>
   </w:abstractNum>
-  <w:abstractNum w:abstractNumId="12" w15:restartNumberingAfterBreak="0">
+  <w:abstractNum w:abstractNumId="14" w15:restartNumberingAfterBreak="0">
     <w:nsid w:val="71673D5F"/>
     <w:multiLevelType w:val="hybridMultilevel"/>
     <w:tmpl w:val="05B685E6"/>
@@ -3239,7 +4504,7 @@
       </w:pPr>
     </w:lvl>
   </w:abstractNum>
-  <w:abstractNum w:abstractNumId="13" w15:restartNumberingAfterBreak="0">
+  <w:abstractNum w:abstractNumId="15" w15:restartNumberingAfterBreak="0">
     <w:nsid w:val="7BE72FF9"/>
     <w:multiLevelType w:val="hybridMultilevel"/>
     <w:tmpl w:val="73A02A34"/>
@@ -3356,25 +4621,25 @@
     <w:abstractNumId w:val="0"/>
   </w:num>
   <w:num w:numId="2" w16cid:durableId="1273703915">
-    <w:abstractNumId w:val="13"/>
+    <w:abstractNumId w:val="15"/>
   </w:num>
   <w:num w:numId="3" w16cid:durableId="1781336380">
-    <w:abstractNumId w:val="5"/>
+    <w:abstractNumId w:val="7"/>
   </w:num>
   <w:num w:numId="4" w16cid:durableId="1789618661">
-    <w:abstractNumId w:val="11"/>
+    <w:abstractNumId w:val="13"/>
   </w:num>
   <w:num w:numId="5" w16cid:durableId="959188672">
     <w:abstractNumId w:val="1"/>
   </w:num>
   <w:num w:numId="6" w16cid:durableId="2064712652">
-    <w:abstractNumId w:val="10"/>
+    <w:abstractNumId w:val="12"/>
   </w:num>
   <w:num w:numId="7" w16cid:durableId="1315641781">
-    <w:abstractNumId w:val="7"/>
+    <w:abstractNumId w:val="9"/>
   </w:num>
   <w:num w:numId="8" w16cid:durableId="1040591672">
-    <w:abstractNumId w:val="12"/>
+    <w:abstractNumId w:val="14"/>
   </w:num>
   <w:num w:numId="9" w16cid:durableId="80763627">
     <w:abstractNumId w:val="3"/>
@@ -3383,16 +4648,22 @@
     <w:abstractNumId w:val="2"/>
   </w:num>
   <w:num w:numId="11" w16cid:durableId="1563368547">
-    <w:abstractNumId w:val="9"/>
+    <w:abstractNumId w:val="11"/>
   </w:num>
   <w:num w:numId="12" w16cid:durableId="584151381">
-    <w:abstractNumId w:val="4"/>
+    <w:abstractNumId w:val="6"/>
   </w:num>
   <w:num w:numId="13" w16cid:durableId="2004047802">
-    <w:abstractNumId w:val="6"/>
+    <w:abstractNumId w:val="8"/>
   </w:num>
   <w:num w:numId="14" w16cid:durableId="579754556">
-    <w:abstractNumId w:val="8"/>
+    <w:abstractNumId w:val="10"/>
+  </w:num>
+  <w:num w:numId="15" w16cid:durableId="1419715857">
+    <w:abstractNumId w:val="5"/>
+  </w:num>
+  <w:num w:numId="16" w16cid:durableId="750086252">
+    <w:abstractNumId w:val="4"/>
   </w:num>
 </w:numbering>
 </file>
@@ -3795,7 +5066,7 @@
   <w:style w:type="paragraph" w:default="1" w:styleId="Normal">
     <w:name w:val="Normal"/>
     <w:qFormat/>
-    <w:rsid w:val="005A53A3"/>
+    <w:rsid w:val="00113D3B"/>
   </w:style>
   <w:style w:type="paragraph" w:styleId="Ttulo1">
     <w:name w:val="heading 1"/>
@@ -3925,7 +5196,6 @@
   <w:style w:type="character" w:default="1" w:styleId="Fuentedeprrafopredeter">
     <w:name w:val="Default Paragraph Font"/>
     <w:uiPriority w:val="1"/>
-    <w:semiHidden/>
     <w:unhideWhenUsed/>
   </w:style>
   <w:style w:type="table" w:default="1" w:styleId="Tablanormal">
@@ -4662,28 +5932,28 @@
 </file>
 
 <file path=customXml/item1.xml><?xml version="1.0" encoding="utf-8"?>
-<b:Sources xmlns:b="http://schemas.openxmlformats.org/officeDocument/2006/bibliography" xmlns="http://schemas.openxmlformats.org/officeDocument/2006/bibliography" SelectedStyle="\APASixthEditionOfficeOnline.xsl" StyleName="APA" Version="6"/>
-</file>
-
-<file path=customXml/item2.xml><?xml version="1.0" encoding="utf-8"?>
 <go:gDocsCustomXmlDataStorage xmlns:go="http://customooxmlschemas.google.com/" xmlns:r="http://schemas.openxmlformats.org/officeDocument/2006/relationships">
   <go:docsCustomData xmlns:go="http://customooxmlschemas.google.com/" roundtripDataSignature="AMtx7mgql3UBi7f3KXsKPKeyIgK2AkOdNw==">AMUW2mWFgrkFGvDN5BXrrxbYkj1whRdgN/g4F+c86ts/XsRaV3firP8NS5HnPcwPm32ZeU3M/Vidzaz7AKPK9R8kBQqeLd7bVRHqggWilWHlt4YaX5No0HWv/nlMGJwik3OuBMQTHO4Fy6+wjRfFO5E5TbWBqJyVPTAZS6KgYutaqRhQ/RYWnIJhE54MAYMFw34Hxrcfy/TxJ9Uf4VQlUPf0EUmugNLO81luGpLP1NOEsOs4b0eW0RqtkfsxWnQI35cxWEslF59n</go:docsCustomData>
 </go:gDocsCustomXmlDataStorage>
 </file>
 
-<file path=customXml/itemProps1.xml><?xml version="1.0" encoding="utf-8"?>
-<ds:datastoreItem xmlns:ds="http://schemas.openxmlformats.org/officeDocument/2006/customXml" ds:itemID="{B42277E1-DA92-41D1-9803-C7C850488321}">
-  <ds:schemaRefs>
-    <ds:schemaRef ds:uri="http://schemas.openxmlformats.org/officeDocument/2006/bibliography"/>
-  </ds:schemaRefs>
-</ds:datastoreItem>
+<file path=customXml/item2.xml><?xml version="1.0" encoding="utf-8"?>
+<b:Sources xmlns:b="http://schemas.openxmlformats.org/officeDocument/2006/bibliography" xmlns="http://schemas.openxmlformats.org/officeDocument/2006/bibliography" SelectedStyle="\APASixthEditionOfficeOnline.xsl" StyleName="APA" Version="6"/>
 </file>
 
-<file path=customXml/itemProps2.xml><?xml version="1.0" encoding="utf-8"?>
+<file path=customXml/itemProps1.xml><?xml version="1.0" encoding="utf-8"?>
 <ds:datastoreItem xmlns:ds="http://schemas.openxmlformats.org/officeDocument/2006/customXml" ds:itemID="{11111111-1234-1234-1234-123412341234}">
   <ds:schemaRefs>
     <ds:schemaRef ds:uri="http://customooxmlschemas.google.com/"/>
     <ds:schemaRef ds:uri="http://schemas.openxmlformats.org/officeDocument/2006/relationships"/>
   </ds:schemaRefs>
 </ds:datastoreItem>
+</file>
+
+<file path=customXml/itemProps2.xml><?xml version="1.0" encoding="utf-8"?>
+<ds:datastoreItem xmlns:ds="http://schemas.openxmlformats.org/officeDocument/2006/customXml" ds:itemID="{B42277E1-DA92-41D1-9803-C7C850488321}">
+  <ds:schemaRefs>
+    <ds:schemaRef ds:uri="http://schemas.openxmlformats.org/officeDocument/2006/bibliography"/>
+  </ds:schemaRefs>
+</ds:datastoreItem>
 </file>
</xml_diff>

<commit_message>
traductor acabado y comentado
</commit_message>
<xml_diff>
--- a/Memoria.docx
+++ b/Memoria.docx
@@ -1582,15 +1582,7 @@
         <w:t>a</w:t>
       </w:r>
       <w:r>
-        <w:t xml:space="preserve"> de </w:t>
-      </w:r>
-      <w:proofErr w:type="spellStart"/>
-      <w:r>
-        <w:t>prolog</w:t>
-      </w:r>
-      <w:proofErr w:type="spellEnd"/>
-      <w:r>
-        <w:t xml:space="preserve"> (es decir, no implementad</w:t>
+        <w:t xml:space="preserve"> de prolog (es decir, no implementad</w:t>
       </w:r>
       <w:r>
         <w:t>a</w:t>
@@ -1606,87 +1598,7 @@
       </w:pPr>
       <w:r>
         <w:tab/>
-        <w:t xml:space="preserve">Un </w:t>
-      </w:r>
-      <w:proofErr w:type="spellStart"/>
-      <w:r>
-        <w:t>compound</w:t>
-      </w:r>
-      <w:proofErr w:type="spellEnd"/>
-      <w:r>
-        <w:t xml:space="preserve"> es una estructura de datos que consta de un </w:t>
-      </w:r>
-      <w:proofErr w:type="spellStart"/>
-      <w:r>
-        <w:t>functor</w:t>
-      </w:r>
-      <w:proofErr w:type="spellEnd"/>
-      <w:r>
-        <w:t xml:space="preserve"> y uno o más argumentos. El </w:t>
-      </w:r>
-      <w:proofErr w:type="spellStart"/>
-      <w:r>
-        <w:t>functor</w:t>
-      </w:r>
-      <w:proofErr w:type="spellEnd"/>
-      <w:r>
-        <w:t xml:space="preserve"> es un átomo que representa el nombre del </w:t>
-      </w:r>
-      <w:proofErr w:type="spellStart"/>
-      <w:r>
-        <w:t>compound</w:t>
-      </w:r>
-      <w:proofErr w:type="spellEnd"/>
-      <w:r>
-        <w:t xml:space="preserve"> y los argumentos pueden ser cualquier término en </w:t>
-      </w:r>
-      <w:proofErr w:type="spellStart"/>
-      <w:r>
-        <w:t>Prolog</w:t>
-      </w:r>
-      <w:proofErr w:type="spellEnd"/>
-      <w:r>
-        <w:t xml:space="preserve">, incluyendo otros </w:t>
-      </w:r>
-      <w:proofErr w:type="spellStart"/>
-      <w:r>
-        <w:t>compounds</w:t>
-      </w:r>
-      <w:proofErr w:type="spellEnd"/>
-      <w:r>
-        <w:t xml:space="preserve">. Por ejemplo, el </w:t>
-      </w:r>
-      <w:proofErr w:type="spellStart"/>
-      <w:r>
-        <w:t>compound</w:t>
-      </w:r>
-      <w:proofErr w:type="spellEnd"/>
-      <w:r>
-        <w:t xml:space="preserve"> "padre(juan, </w:t>
-      </w:r>
-      <w:proofErr w:type="spellStart"/>
-      <w:r>
-        <w:t>maria</w:t>
-      </w:r>
-      <w:proofErr w:type="spellEnd"/>
-      <w:r>
-        <w:t xml:space="preserve">)" consta del </w:t>
-      </w:r>
-      <w:proofErr w:type="spellStart"/>
-      <w:r>
-        <w:t>functor</w:t>
-      </w:r>
-      <w:proofErr w:type="spellEnd"/>
-      <w:r>
-        <w:t xml:space="preserve"> "padre" y dos argumentos "juan" y "</w:t>
-      </w:r>
-      <w:proofErr w:type="spellStart"/>
-      <w:r>
-        <w:t>maria</w:t>
-      </w:r>
-      <w:proofErr w:type="spellEnd"/>
-      <w:r>
-        <w:t>".</w:t>
+        <w:t>Un compound es una estructura de datos que consta de un functor y uno o más argumentos. El functor es un átomo que representa el nombre del compound y los argumentos pueden ser cualquier término en Prolog, incluyendo otros compounds. Por ejemplo, el compound "padre(juan, maria)" consta del functor "padre" y dos argumentos "juan" y "maria".</w:t>
       </w:r>
     </w:p>
     <w:p>
@@ -1702,39 +1614,7 @@
       </w:pPr>
       <w:r>
         <w:tab/>
-        <w:t xml:space="preserve">Los </w:t>
-      </w:r>
-      <w:proofErr w:type="spellStart"/>
-      <w:r>
-        <w:t>compounds</w:t>
-      </w:r>
-      <w:proofErr w:type="spellEnd"/>
-      <w:r>
-        <w:t xml:space="preserve"> se utilizan comúnmente en </w:t>
-      </w:r>
-      <w:proofErr w:type="spellStart"/>
-      <w:r>
-        <w:t>Prolog</w:t>
-      </w:r>
-      <w:proofErr w:type="spellEnd"/>
-      <w:r>
-        <w:t xml:space="preserve"> para representar objetos complejos y estructuras de datos, como listas y árboles. Por ejemplo, una lista de números enteros puede representarse como un </w:t>
-      </w:r>
-      <w:proofErr w:type="spellStart"/>
-      <w:r>
-        <w:t>compound</w:t>
-      </w:r>
-      <w:proofErr w:type="spellEnd"/>
-      <w:r>
-        <w:t xml:space="preserve"> con el </w:t>
-      </w:r>
-      <w:proofErr w:type="spellStart"/>
-      <w:r>
-        <w:t>functor</w:t>
-      </w:r>
-      <w:proofErr w:type="spellEnd"/>
-      <w:r>
-        <w:t xml:space="preserve"> "lista" y los argumentos que son los elementos de la lista: "lista(1,2,3,4,5)".</w:t>
+        <w:t>Los compounds se utilizan comúnmente en Prolog para representar objetos complejos y estructuras de datos, como listas y árboles. Por ejemplo, una lista de números enteros puede representarse como un compound con el functor "lista" y los argumentos que son los elementos de la lista: "lista(1,2,3,4,5)".</w:t>
       </w:r>
     </w:p>
     <w:p>
@@ -1750,47 +1630,7 @@
       </w:pPr>
       <w:r>
         <w:tab/>
-        <w:t xml:space="preserve">Por otro lado, un </w:t>
-      </w:r>
-      <w:proofErr w:type="spellStart"/>
-      <w:r>
-        <w:t>functor</w:t>
-      </w:r>
-      <w:proofErr w:type="spellEnd"/>
-      <w:r>
-        <w:t xml:space="preserve"> es una estructura de datos que consta de un átomo y un número de argumentos, pero a diferencia de los </w:t>
-      </w:r>
-      <w:proofErr w:type="spellStart"/>
-      <w:r>
-        <w:t>compounds</w:t>
-      </w:r>
-      <w:proofErr w:type="spellEnd"/>
-      <w:r>
-        <w:t xml:space="preserve">, los </w:t>
-      </w:r>
-      <w:proofErr w:type="spellStart"/>
-      <w:r>
-        <w:t>functors</w:t>
-      </w:r>
-      <w:proofErr w:type="spellEnd"/>
-      <w:r>
-        <w:t xml:space="preserve"> no tienen nombres específicos para cada argumento. En cambio, se utilizan para definir predicados y relaciones en </w:t>
-      </w:r>
-      <w:proofErr w:type="spellStart"/>
-      <w:r>
-        <w:t>Prolog</w:t>
-      </w:r>
-      <w:proofErr w:type="spellEnd"/>
-      <w:r>
-        <w:t xml:space="preserve">. Por ejemplo, el </w:t>
-      </w:r>
-      <w:proofErr w:type="spellStart"/>
-      <w:r>
-        <w:t>functor</w:t>
-      </w:r>
-      <w:proofErr w:type="spellEnd"/>
-      <w:r>
-        <w:t xml:space="preserve"> "mujer/1" define un predicado que es verdadero si su único argumento es una mujer.</w:t>
+        <w:t>Por otro lado, un functor es una estructura de datos que consta de un átomo y un número de argumentos, pero a diferencia de los compounds, los functors no tienen nombres específicos para cada argumento. En cambio, se utilizan para definir predicados y relaciones en Prolog. Por ejemplo, el functor "mujer/1" define un predicado que es verdadero si su único argumento es una mujer.</w:t>
       </w:r>
     </w:p>
     <w:p>
@@ -1806,23 +1646,7 @@
       </w:pPr>
       <w:r>
         <w:tab/>
-        <w:t xml:space="preserve">Los </w:t>
-      </w:r>
-      <w:proofErr w:type="spellStart"/>
-      <w:r>
-        <w:t>functors</w:t>
-      </w:r>
-      <w:proofErr w:type="spellEnd"/>
-      <w:r>
-        <w:t xml:space="preserve"> se utilizan en </w:t>
-      </w:r>
-      <w:proofErr w:type="spellStart"/>
-      <w:r>
-        <w:t>Prolog</w:t>
-      </w:r>
-      <w:proofErr w:type="spellEnd"/>
-      <w:r>
-        <w:t xml:space="preserve"> para definir relaciones y predicados, lo que permite al programador definir la lógica de su programa en términos de reglas y hechos. Por ejemplo, la regla "madre(X,Y) :- mujer(X), padre(Z,Y)" define que X es la madre de Y si X es una mujer y Z es el padre de Y.</w:t>
+        <w:t>Los functors se utilizan en Prolog para definir relaciones y predicados, lo que permite al programador definir la lógica de su programa en términos de reglas y hechos. Por ejemplo, la regla "madre(X,Y) :- mujer(X), padre(Z,Y)" define que X es la madre de Y si X es una mujer y Z es el padre de Y.</w:t>
       </w:r>
     </w:p>
     <w:p>
@@ -1838,51 +1662,11 @@
       </w:pPr>
       <w:r>
         <w:tab/>
-        <w:t xml:space="preserve">En resumen, tanto los </w:t>
-      </w:r>
-      <w:proofErr w:type="spellStart"/>
-      <w:r>
-        <w:t>compounds</w:t>
-      </w:r>
-      <w:proofErr w:type="spellEnd"/>
-      <w:r>
-        <w:t xml:space="preserve"> como los </w:t>
-      </w:r>
-      <w:proofErr w:type="spellStart"/>
-      <w:r>
-        <w:t>functors</w:t>
-      </w:r>
-      <w:proofErr w:type="spellEnd"/>
-      <w:r>
-        <w:t xml:space="preserve"> son tipos de datos utilizados en </w:t>
-      </w:r>
-      <w:proofErr w:type="spellStart"/>
-      <w:r>
-        <w:t>Prolog</w:t>
-      </w:r>
-      <w:proofErr w:type="spellEnd"/>
-      <w:r>
-        <w:t xml:space="preserve"> para estructurar la información y definir relaciones y predicados. Los </w:t>
-      </w:r>
-      <w:proofErr w:type="spellStart"/>
-      <w:r>
-        <w:t>compounds</w:t>
-      </w:r>
-      <w:proofErr w:type="spellEnd"/>
-      <w:r>
-        <w:t xml:space="preserve"> se utilizan para representar objetos </w:t>
+        <w:t xml:space="preserve">En resumen, tanto los compounds como los functors son tipos de datos utilizados en Prolog para estructurar la información y definir relaciones y predicados. Los compounds se utilizan para representar objetos </w:t>
       </w:r>
       <w:r>
         <w:lastRenderedPageBreak/>
-        <w:t xml:space="preserve">complejos y estructuras de datos, mientras que los </w:t>
-      </w:r>
-      <w:proofErr w:type="spellStart"/>
-      <w:r>
-        <w:t>functors</w:t>
-      </w:r>
-      <w:proofErr w:type="spellEnd"/>
-      <w:r>
-        <w:t xml:space="preserve"> se utilizan para definir reglas y hechos en la lógica del programa.</w:t>
+        <w:t>complejos y estructuras de datos, mientras que los functors se utilizan para definir reglas y hechos en la lógica del programa.</w:t>
       </w:r>
     </w:p>
     <w:p>
@@ -1909,15 +1693,7 @@
       </w:pPr>
       <w:r>
         <w:tab/>
-        <w:t xml:space="preserve">La práctica se descompone en los siguientes archivos de código ejecutable en </w:t>
-      </w:r>
-      <w:proofErr w:type="spellStart"/>
-      <w:r>
-        <w:t>Prolog</w:t>
-      </w:r>
-      <w:proofErr w:type="spellEnd"/>
-      <w:r>
-        <w:t>:</w:t>
+        <w:t>La práctica se descompone en los siguientes archivos de código ejecutable en Prolog:</w:t>
       </w:r>
     </w:p>
     <w:p>
@@ -1951,55 +1727,10 @@
         <w:t xml:space="preserve">Es </w:t>
       </w:r>
       <w:r>
-        <w:t>un set de palabras en español diferenciadas por su tipo morfológico, es decir, determinantes (</w:t>
-      </w:r>
-      <w:proofErr w:type="spellStart"/>
-      <w:r>
-        <w:t>det</w:t>
-      </w:r>
-      <w:proofErr w:type="spellEnd"/>
-      <w:r>
-        <w:t>), sustantivos (n), verbos(v), adjetivos (</w:t>
-      </w:r>
-      <w:proofErr w:type="spellStart"/>
-      <w:r>
-        <w:t>adj</w:t>
-      </w:r>
-      <w:proofErr w:type="spellEnd"/>
-      <w:r>
-        <w:t>), conjunciones (</w:t>
-      </w:r>
-      <w:proofErr w:type="spellStart"/>
-      <w:r>
-        <w:t>conj</w:t>
-      </w:r>
-      <w:proofErr w:type="spellEnd"/>
-      <w:r>
-        <w:t>), adverbios (</w:t>
-      </w:r>
-      <w:proofErr w:type="spellStart"/>
-      <w:r>
-        <w:t>adv</w:t>
-      </w:r>
-      <w:proofErr w:type="spellEnd"/>
-      <w:r>
-        <w:t>) y preposiciones (</w:t>
-      </w:r>
-      <w:proofErr w:type="spellStart"/>
-      <w:r>
-        <w:t>prep</w:t>
-      </w:r>
-      <w:proofErr w:type="spellEnd"/>
-      <w:r>
-        <w:t xml:space="preserve">). A parte, cada grupo morfológico tiene una regla al inicio, que permite definir el </w:t>
-      </w:r>
-      <w:proofErr w:type="spellStart"/>
-      <w:r>
-        <w:t>compound</w:t>
-      </w:r>
-      <w:proofErr w:type="spellEnd"/>
-      <w:r>
-        <w:t xml:space="preserve"> de ese tipo de palabra.</w:t>
+        <w:t xml:space="preserve">un set de palabras en español diferenciadas por su tipo morfológico, es decir, determinantes (det), sustantivos (n), verbos(v), adjetivos (adj), conjunciones (conj), adverbios (adv) y preposiciones (prep). A parte, cada grupo morfológico tiene una regla al inicio, que permite definir el </w:t>
+      </w:r>
+      <w:r>
+        <w:t>compound de ese tipo de palabra.</w:t>
       </w:r>
     </w:p>
     <w:p>
@@ -2065,31 +1796,7 @@
         <w:jc w:val="both"/>
       </w:pPr>
       <w:r>
-        <w:t xml:space="preserve">Archivo </w:t>
-      </w:r>
-      <w:proofErr w:type="spellStart"/>
-      <w:r>
-        <w:t>Prolog</w:t>
-      </w:r>
-      <w:proofErr w:type="spellEnd"/>
-      <w:r>
-        <w:t xml:space="preserve"> descargado desde </w:t>
-      </w:r>
-      <w:proofErr w:type="spellStart"/>
-      <w:r>
-        <w:t>BlackBoard</w:t>
-      </w:r>
-      <w:proofErr w:type="spellEnd"/>
-      <w:r>
-        <w:t xml:space="preserve"> que implementa la impresión de un árbol de </w:t>
-      </w:r>
-      <w:proofErr w:type="spellStart"/>
-      <w:r>
-        <w:t>compounds</w:t>
-      </w:r>
-      <w:proofErr w:type="spellEnd"/>
-      <w:r>
-        <w:t>, esto nos sirve para mostrar el árbol sintáctico que queda de analizar oraciones y así poder mostrar este análisis de una manera visual.</w:t>
+        <w:t>Archivo Prolog descargado desde BlackBoard que implementa la impresión de un árbol de compounds, esto nos sirve para mostrar el árbol sintáctico que queda de analizar oraciones y así poder mostrar este análisis de una manera visual.</w:t>
       </w:r>
     </w:p>
     <w:p>
@@ -2143,11 +1850,9 @@
         <w:spacing w:after="0"/>
         <w:jc w:val="both"/>
       </w:pPr>
-      <w:proofErr w:type="spellStart"/>
       <w:r>
         <w:t>Consults</w:t>
       </w:r>
-      <w:proofErr w:type="spellEnd"/>
     </w:p>
     <w:p>
       <w:pPr>
@@ -2157,31 +1862,7 @@
         <w:jc w:val="both"/>
       </w:pPr>
       <w:r>
-        <w:t xml:space="preserve">Realización de </w:t>
-      </w:r>
-      <w:proofErr w:type="spellStart"/>
-      <w:r>
-        <w:t>consult</w:t>
-      </w:r>
-      <w:proofErr w:type="spellEnd"/>
-      <w:r>
-        <w:t xml:space="preserve"> al resto de archivos utilizados en este (equivalente a importar una librería o programa externo en otro leguaje). En este caso </w:t>
-      </w:r>
-      <w:proofErr w:type="spellStart"/>
-      <w:r>
-        <w:t>consult</w:t>
-      </w:r>
-      <w:proofErr w:type="spellEnd"/>
-      <w:r>
-        <w:t xml:space="preserve"> del archivo drawl.pl para poder dibujar el árbol sintáctico tras analizar las oraciones y </w:t>
-      </w:r>
-      <w:proofErr w:type="spellStart"/>
-      <w:r>
-        <w:t>consult</w:t>
-      </w:r>
-      <w:proofErr w:type="spellEnd"/>
-      <w:r>
-        <w:t xml:space="preserve"> de diccionarioESP.pl para acceder a todas las palabras de las que se dispone, así como de su tipo morfológico.</w:t>
+        <w:t>Realización de consult al resto de archivos utilizados en este (equivalente a importar una librería o programa externo en otro leguaje). En este caso consult del archivo drawl.pl para poder dibujar el árbol sintáctico tras analizar las oraciones y consult de diccionarioESP.pl para acceder a todas las palabras de las que se dispone, así como de su tipo morfológico.</w:t>
       </w:r>
     </w:p>
     <w:p>
@@ -2203,13 +1884,8 @@
         <w:jc w:val="both"/>
       </w:pPr>
       <w:r>
-        <w:t xml:space="preserve">Regla </w:t>
-      </w:r>
-      <w:proofErr w:type="spellStart"/>
-      <w:r>
-        <w:t>aplanar_args</w:t>
-      </w:r>
-      <w:proofErr w:type="spellEnd"/>
+        <w:t>Regla aplanar_args</w:t>
+      </w:r>
     </w:p>
     <w:p>
       <w:pPr>
@@ -2241,13 +1917,8 @@
         <w:jc w:val="both"/>
       </w:pPr>
       <w:r>
-        <w:t xml:space="preserve">Regla </w:t>
-      </w:r>
-      <w:proofErr w:type="spellStart"/>
-      <w:r>
-        <w:t>aplanar_comp</w:t>
-      </w:r>
-      <w:proofErr w:type="spellEnd"/>
+        <w:t>Regla aplanar_comp</w:t>
+      </w:r>
     </w:p>
     <w:p>
       <w:pPr>
@@ -2279,13 +1950,8 @@
         <w:jc w:val="both"/>
       </w:pPr>
       <w:r>
-        <w:t xml:space="preserve">Regla </w:t>
-      </w:r>
-      <w:proofErr w:type="spellStart"/>
-      <w:r>
-        <w:t>aplanar_iter</w:t>
-      </w:r>
-      <w:proofErr w:type="spellEnd"/>
+        <w:t>Regla aplanar_iter</w:t>
+      </w:r>
     </w:p>
     <w:p>
       <w:pPr>
@@ -2317,13 +1983,8 @@
         <w:jc w:val="both"/>
       </w:pPr>
       <w:r>
-        <w:t xml:space="preserve">Regla </w:t>
-      </w:r>
-      <w:proofErr w:type="spellStart"/>
-      <w:r>
-        <w:t>args_aplanados</w:t>
-      </w:r>
-      <w:proofErr w:type="spellEnd"/>
+        <w:t>Regla args_aplanados</w:t>
+      </w:r>
     </w:p>
     <w:p>
       <w:pPr>
@@ -2355,13 +2016,8 @@
         <w:jc w:val="both"/>
       </w:pPr>
       <w:r>
-        <w:t xml:space="preserve">Regla </w:t>
-      </w:r>
-      <w:proofErr w:type="spellStart"/>
-      <w:r>
-        <w:t>add_args</w:t>
-      </w:r>
-      <w:proofErr w:type="spellEnd"/>
+        <w:t>Regla add_args</w:t>
+      </w:r>
     </w:p>
     <w:p>
       <w:pPr>
@@ -2393,13 +2049,8 @@
         <w:jc w:val="both"/>
       </w:pPr>
       <w:r>
-        <w:t xml:space="preserve">Regla </w:t>
-      </w:r>
-      <w:proofErr w:type="spellStart"/>
-      <w:r>
-        <w:t>buscar_subordinada</w:t>
-      </w:r>
-      <w:proofErr w:type="spellEnd"/>
+        <w:t>Regla buscar_subordinada</w:t>
+      </w:r>
     </w:p>
     <w:p>
       <w:pPr>
@@ -2434,11 +2085,9 @@
         <w:lastRenderedPageBreak/>
         <w:t xml:space="preserve">Regla </w:t>
       </w:r>
-      <w:proofErr w:type="spellStart"/>
       <w:r>
         <w:t>ajustar_compuestas_args</w:t>
       </w:r>
-      <w:proofErr w:type="spellEnd"/>
     </w:p>
     <w:p>
       <w:pPr>
@@ -2448,31 +2097,25 @@
         <w:jc w:val="both"/>
       </w:pPr>
       <w:r>
-        <w:t xml:space="preserve">Sirve para ayudar a iterar el árbol </w:t>
-      </w:r>
-      <w:proofErr w:type="spellStart"/>
-      <w:r>
-        <w:t>sintactico</w:t>
-      </w:r>
-      <w:proofErr w:type="spellEnd"/>
-      <w:r>
-        <w:t xml:space="preserve"> buscando donde si hay en su caso donde se encuentra una posible oración de relativo, sirve de ayuda para la regla </w:t>
-      </w:r>
-      <w:proofErr w:type="spellStart"/>
+        <w:t>Sirve para ayudar a iterar el árbol sintactico buscando</w:t>
+      </w:r>
+      <w:r>
+        <w:t xml:space="preserve"> si </w:t>
+      </w:r>
+      <w:r>
+        <w:t xml:space="preserve">hay </w:t>
+      </w:r>
+      <w:r>
+        <w:t xml:space="preserve">y </w:t>
+      </w:r>
+      <w:r>
+        <w:t xml:space="preserve">en su caso donde se encuentra una posible oración de relativo, sirve de ayuda para la regla </w:t>
+      </w:r>
       <w:r>
         <w:t>ajustar_compuestas</w:t>
       </w:r>
-      <w:proofErr w:type="spellEnd"/>
-      <w:r>
-        <w:t xml:space="preserve"> y para ello hace uso de la regla anterior </w:t>
-      </w:r>
-      <w:proofErr w:type="spellStart"/>
-      <w:r>
-        <w:t>buscar_subordinada</w:t>
-      </w:r>
-      <w:proofErr w:type="spellEnd"/>
-      <w:r>
-        <w:t>.</w:t>
+      <w:r>
+        <w:t xml:space="preserve"> y para ello hace uso de la regla anterior buscar_subordinada.</w:t>
       </w:r>
     </w:p>
     <w:p>
@@ -2496,11 +2139,9 @@
       <w:r>
         <w:t xml:space="preserve">Regla </w:t>
       </w:r>
-      <w:proofErr w:type="spellStart"/>
       <w:r>
         <w:t>ajustar_compuestas</w:t>
       </w:r>
-      <w:proofErr w:type="spellEnd"/>
     </w:p>
     <w:p>
       <w:pPr>
@@ -2510,7 +2151,10 @@
         <w:jc w:val="both"/>
       </w:pPr>
       <w:r>
-        <w:t>Ya que con las reglas sintácticas que hemos definido</w:t>
+        <w:t>C</w:t>
+      </w:r>
+      <w:r>
+        <w:t>on las reglas sintácticas que hemos definido</w:t>
       </w:r>
       <w:r>
         <w:t>, no podemos ver donde hay una oración subordinada dentro de otra en una primera pasada, por lo que estas siempre se toman como oraciones simples, pese a ser compuestas, por lo que con esta función podemos realizar una pasada posterior recorriendo todo el árbol sintáctico, y con la ayuda de la regla anterior buscar si hay oraciones subordinadas para cambiar la oración padre de esta de simple a compuesta.</w:t>
@@ -2558,13 +2202,16 @@
         <w:t>l</w:t>
       </w:r>
       <w:r>
-        <w:t>es como se componga la original.</w:t>
-      </w:r>
-      <w:r>
-        <w:t>”</w:t>
+        <w:t>es como se componga la original.”</w:t>
       </w:r>
       <w:r>
         <w:t>. Para esto sirve esta regla, que busca oraciones simples dentro de una oración compuesta mayor (oración padre) y mediante esto separar en tantas oraciones simples como sea necesario.</w:t>
+      </w:r>
+      <w:r>
+        <w:t xml:space="preserve"> Es posible que se encuentren guiones “-” </w:t>
+      </w:r>
+      <w:r>
+        <w:t>entre las oraciones simples de salida, lo cual no significa nada pero era necesario por la implementación realizada de la gramática.</w:t>
       </w:r>
     </w:p>
     <w:p>
@@ -2586,13 +2233,8 @@
         <w:jc w:val="both"/>
       </w:pPr>
       <w:r>
-        <w:t xml:space="preserve">Regla </w:t>
-      </w:r>
-      <w:proofErr w:type="spellStart"/>
-      <w:r>
-        <w:t>separar_args</w:t>
-      </w:r>
-      <w:proofErr w:type="spellEnd"/>
+        <w:t>Regla separar_args</w:t>
+      </w:r>
     </w:p>
     <w:p>
       <w:pPr>
@@ -2624,13 +2266,8 @@
         <w:jc w:val="both"/>
       </w:pPr>
       <w:r>
-        <w:t xml:space="preserve">Regla </w:t>
-      </w:r>
-      <w:proofErr w:type="spellStart"/>
-      <w:r>
-        <w:t>copy_compound</w:t>
-      </w:r>
-      <w:proofErr w:type="spellEnd"/>
+        <w:t>Regla copy_compound</w:t>
+      </w:r>
     </w:p>
     <w:p>
       <w:pPr>
@@ -2643,23 +2280,7 @@
         <w:t>Sirve</w:t>
       </w:r>
       <w:r>
-        <w:t xml:space="preserve"> para copiar desde el primer </w:t>
-      </w:r>
-      <w:proofErr w:type="spellStart"/>
-      <w:r>
-        <w:t>compound</w:t>
-      </w:r>
-      <w:proofErr w:type="spellEnd"/>
-      <w:r>
-        <w:t xml:space="preserve"> pasado como argumento hacia el segundo </w:t>
-      </w:r>
-      <w:proofErr w:type="spellStart"/>
-      <w:r>
-        <w:t>compound</w:t>
-      </w:r>
-      <w:proofErr w:type="spellEnd"/>
-      <w:r>
-        <w:t xml:space="preserve"> pasado como argumento, pero eligiendo desde que posición quieres copiar en el primero y desde que posición quieres pegar en el segundo.</w:t>
+        <w:t xml:space="preserve"> para copiar desde el primer compound pasado como argumento hacia el segundo compound pasado como argumento, pero eligiendo desde que posición quieres copiar en el primero y desde que posición quieres pegar en el segundo.</w:t>
       </w:r>
     </w:p>
     <w:p>
@@ -2681,13 +2302,8 @@
         <w:jc w:val="both"/>
       </w:pPr>
       <w:r>
-        <w:t xml:space="preserve">Regla </w:t>
-      </w:r>
-      <w:proofErr w:type="spellStart"/>
-      <w:r>
-        <w:t>concatenar_compound</w:t>
-      </w:r>
-      <w:proofErr w:type="spellEnd"/>
+        <w:t>Regla concatenar_compound</w:t>
+      </w:r>
     </w:p>
     <w:p>
       <w:pPr>
@@ -2697,15 +2313,7 @@
         <w:jc w:val="both"/>
       </w:pPr>
       <w:r>
-        <w:t xml:space="preserve">Mediante la ayuda de la anterior regla concatena dos </w:t>
-      </w:r>
-      <w:proofErr w:type="spellStart"/>
-      <w:r>
-        <w:t>compounds</w:t>
-      </w:r>
-      <w:proofErr w:type="spellEnd"/>
-      <w:r>
-        <w:t xml:space="preserve"> de entrada devolviéndolo en el tercer argumento de la regla.</w:t>
+        <w:t>Mediante la ayuda de la anterior regla concatena dos compounds de entrada devolviéndolo en el tercer argumento de la regla.</w:t>
       </w:r>
     </w:p>
     <w:p>
@@ -2741,11 +2349,7 @@
         <w:jc w:val="both"/>
       </w:pPr>
       <w:r>
-        <w:t xml:space="preserve">Regla </w:t>
-      </w:r>
-      <w:proofErr w:type="spellStart"/>
-      <w:r>
-        <w:t>oraci</w:t>
+        <w:t>Regla oraci</w:t>
       </w:r>
       <w:r>
         <w:t>o</w:t>
@@ -2753,7 +2357,6 @@
       <w:r>
         <w:t>n</w:t>
       </w:r>
-      <w:proofErr w:type="spellEnd"/>
     </w:p>
     <w:p>
       <w:pPr>
@@ -2836,13 +2439,8 @@
         <w:jc w:val="both"/>
       </w:pPr>
       <w:r>
-        <w:t xml:space="preserve">Regla </w:t>
-      </w:r>
-      <w:proofErr w:type="spellStart"/>
-      <w:r>
-        <w:t>g_verbal</w:t>
-      </w:r>
-      <w:proofErr w:type="spellEnd"/>
+        <w:t>Regla g_verbal</w:t>
+      </w:r>
     </w:p>
     <w:p>
       <w:pPr>
@@ -2855,13 +2453,8 @@
         <w:jc w:val="both"/>
       </w:pPr>
       <w:r>
-        <w:t xml:space="preserve">Regla </w:t>
-      </w:r>
-      <w:proofErr w:type="spellStart"/>
-      <w:r>
-        <w:t>g_nominal</w:t>
-      </w:r>
-      <w:proofErr w:type="spellEnd"/>
+        <w:t>Regla g_nominal</w:t>
+      </w:r>
     </w:p>
     <w:p>
       <w:pPr>
@@ -2874,13 +2467,8 @@
         <w:jc w:val="both"/>
       </w:pPr>
       <w:r>
-        <w:t xml:space="preserve">Regla </w:t>
-      </w:r>
-      <w:proofErr w:type="spellStart"/>
-      <w:r>
-        <w:t>g_adjetival</w:t>
-      </w:r>
-      <w:proofErr w:type="spellEnd"/>
+        <w:t>Regla g_adjetival</w:t>
+      </w:r>
     </w:p>
     <w:p>
       <w:pPr>
@@ -2893,13 +2481,8 @@
         <w:jc w:val="both"/>
       </w:pPr>
       <w:r>
-        <w:t xml:space="preserve">Regla </w:t>
-      </w:r>
-      <w:proofErr w:type="spellStart"/>
-      <w:r>
-        <w:t>g_adverbial</w:t>
-      </w:r>
-      <w:proofErr w:type="spellEnd"/>
+        <w:t>Regla g_adverbial</w:t>
+      </w:r>
     </w:p>
     <w:p>
       <w:pPr>
@@ -2912,13 +2495,8 @@
         <w:jc w:val="both"/>
       </w:pPr>
       <w:r>
-        <w:t xml:space="preserve">Regla </w:t>
-      </w:r>
-      <w:proofErr w:type="spellStart"/>
-      <w:r>
-        <w:t>g_preposicional</w:t>
-      </w:r>
-      <w:proofErr w:type="spellEnd"/>
+        <w:t>Regla g_preposicional</w:t>
+      </w:r>
     </w:p>
     <w:p>
       <w:pPr>
@@ -2939,13 +2517,8 @@
         <w:jc w:val="both"/>
       </w:pPr>
       <w:r>
-        <w:t xml:space="preserve">Regla </w:t>
-      </w:r>
-      <w:proofErr w:type="spellStart"/>
-      <w:r>
-        <w:t>o_prueba</w:t>
-      </w:r>
-      <w:proofErr w:type="spellEnd"/>
+        <w:t>Regla o_prueba</w:t>
+      </w:r>
     </w:p>
     <w:p>
       <w:pPr>
@@ -2955,15 +2528,7 @@
         <w:jc w:val="both"/>
       </w:pPr>
       <w:r>
-        <w:t xml:space="preserve">Almacena mediante un índice y una lista de palabras cada una de las frases de entrada que se pedían como casos en el </w:t>
-      </w:r>
-      <w:proofErr w:type="spellStart"/>
-      <w:r>
-        <w:t>pdf</w:t>
-      </w:r>
-      <w:proofErr w:type="spellEnd"/>
-      <w:r>
-        <w:t xml:space="preserve"> de enunciado de la práctica</w:t>
+        <w:t>Almacena mediante un índice y una lista de palabras cada una de las frases de entrada que se pedían como casos en el pdf de enunciado de la práctica</w:t>
       </w:r>
     </w:p>
     <w:p>
@@ -2985,13 +2550,9 @@
         <w:jc w:val="both"/>
       </w:pPr>
       <w:r>
-        <w:t xml:space="preserve">Regla </w:t>
-      </w:r>
-      <w:proofErr w:type="spellStart"/>
-      <w:r>
-        <w:t>ejecutar_pruebas</w:t>
-      </w:r>
-      <w:proofErr w:type="spellEnd"/>
+        <w:lastRenderedPageBreak/>
+        <w:t>Regla ejecutar_pruebas</w:t>
+      </w:r>
     </w:p>
     <w:p>
       <w:pPr>
@@ -3001,7 +2562,10 @@
         <w:jc w:val="both"/>
       </w:pPr>
       <w:r>
-        <w:t>N</w:t>
+        <w:t>Itera para la frase i-ésima de la regla anterior, y para ella, saca el análisis sintáctico mediante compounds, di</w:t>
+      </w:r>
+      <w:r>
+        <w:t>buja el árbol de salida llamando a draw, separa las oraciones compuestas en oraciones simples y las muestra y por último se vuelve a llamar recursivamente con la oración con el índice i+1.</w:t>
       </w:r>
     </w:p>
     <w:p>
@@ -3055,11 +2619,9 @@
         <w:spacing w:after="0"/>
         <w:jc w:val="both"/>
       </w:pPr>
-      <w:proofErr w:type="spellStart"/>
       <w:r>
         <w:t>Consults</w:t>
       </w:r>
-      <w:proofErr w:type="spellEnd"/>
     </w:p>
     <w:p>
       <w:pPr>
@@ -3069,27 +2631,7 @@
         <w:jc w:val="both"/>
       </w:pPr>
       <w:r>
-        <w:t xml:space="preserve">En este caso </w:t>
-      </w:r>
-      <w:proofErr w:type="spellStart"/>
-      <w:r>
-        <w:t>consult</w:t>
-      </w:r>
-      <w:proofErr w:type="spellEnd"/>
-      <w:r>
-        <w:t xml:space="preserve"> del archivo diccionario</w:t>
-      </w:r>
-      <w:r>
-        <w:t>TRA</w:t>
-      </w:r>
-      <w:r>
-        <w:t>.pl para acceder a todas las palabras de las que se dispone</w:t>
-      </w:r>
-      <w:r>
-        <w:t xml:space="preserve"> tanto en español como en inglés</w:t>
-      </w:r>
-      <w:r>
-        <w:t>, así como de su tipo morfológico.</w:t>
+        <w:t>En este caso consult del archivo diccionarioTRA.pl para acceder a todas las palabras de las que se dispone tanto en español como en inglés, así como de su tipo morfológico.</w:t>
       </w:r>
     </w:p>
     <w:p>
@@ -3166,49 +2708,17 @@
         <w:jc w:val="both"/>
       </w:pPr>
       <w:r>
-        <w:t xml:space="preserve">Reglas </w:t>
-      </w:r>
-      <w:proofErr w:type="spellStart"/>
-      <w:r>
-        <w:t>o_prueba</w:t>
-      </w:r>
-      <w:r>
-        <w:t>ESP</w:t>
-      </w:r>
-      <w:proofErr w:type="spellEnd"/>
-      <w:r>
-        <w:t xml:space="preserve">, </w:t>
-      </w:r>
-      <w:proofErr w:type="spellStart"/>
-      <w:r>
-        <w:t>o_prueba</w:t>
-      </w:r>
-      <w:r>
-        <w:t>ENG</w:t>
-      </w:r>
-      <w:proofErr w:type="spellEnd"/>
-      <w:r>
-        <w:t xml:space="preserve"> y </w:t>
-      </w:r>
-      <w:proofErr w:type="spellStart"/>
-      <w:r>
-        <w:t>ejecutar_pruebas</w:t>
-      </w:r>
-      <w:r>
-        <w:t>ESP</w:t>
-      </w:r>
-      <w:proofErr w:type="spellEnd"/>
-      <w:r>
-        <w:t xml:space="preserve"> y </w:t>
-      </w:r>
-      <w:proofErr w:type="spellStart"/>
-      <w:r>
-        <w:t>ejecutar_pruebas</w:t>
-      </w:r>
-      <w:r>
-        <w:t>ENG</w:t>
-      </w:r>
-      <w:proofErr w:type="spellEnd"/>
+        <w:t>Reglas o_prueba</w:t>
+      </w:r>
+      <w:r>
+        <w:t>ESP, o_pruebaENG</w:t>
+      </w:r>
+      <w:r>
+        <w:t xml:space="preserve"> y ejecutar_pruebas</w:t>
+      </w:r>
+      <w:r>
+        <w:t>ESP y ejecutar_pruebasENG</w:t>
+      </w:r>
     </w:p>
     <w:p>
       <w:pPr>
@@ -3237,247 +2747,15 @@
     </w:p>
     <w:p>
       <w:pPr>
-        <w:jc w:val="both"/>
-      </w:pPr>
-    </w:p>
-    <w:p>
-      <w:pPr>
-        <w:jc w:val="both"/>
-      </w:pPr>
-    </w:p>
-    <w:p>
-      <w:pPr>
-        <w:ind w:left="405"/>
-        <w:jc w:val="both"/>
-      </w:pPr>
-      <w:r>
-        <w:t xml:space="preserve">\&gt; </w:t>
-      </w:r>
-      <w:r>
-        <w:t xml:space="preserve"> </w:t>
-      </w:r>
-      <w:proofErr w:type="spellStart"/>
-      <w:r>
-        <w:t>swipl</w:t>
-      </w:r>
-      <w:proofErr w:type="spellEnd"/>
-    </w:p>
-    <w:p>
-      <w:pPr>
-        <w:ind w:left="405"/>
-        <w:jc w:val="both"/>
-        <w:rPr>
-          <w:lang w:val="en-US"/>
-        </w:rPr>
-      </w:pPr>
-      <w:r>
-        <w:rPr>
-          <w:lang w:val="en-US"/>
-        </w:rPr>
-        <w:t xml:space="preserve">\&gt; </w:t>
-      </w:r>
-      <w:r>
-        <w:rPr>
-          <w:lang w:val="en-US"/>
-        </w:rPr>
-        <w:t xml:space="preserve"> </w:t>
-      </w:r>
-      <w:r>
-        <w:rPr>
-          <w:lang w:val="en-US"/>
-        </w:rPr>
-        <w:t>?- consult(‘cargaSudokus.</w:t>
-      </w:r>
-      <w:r>
-        <w:rPr>
-          <w:lang w:val="en-US"/>
-        </w:rPr>
-        <w:t>pl’</w:t>
-      </w:r>
-      <w:r>
-        <w:rPr>
-          <w:lang w:val="en-US"/>
-        </w:rPr>
-        <w:t>), consult(‘main.pl’).</w:t>
-      </w:r>
-    </w:p>
-    <w:p>
-      <w:pPr>
-        <w:ind w:left="405"/>
-        <w:jc w:val="both"/>
-      </w:pPr>
-      <w:r>
-        <w:t>\&gt;</w:t>
-      </w:r>
-      <w:r>
-        <w:t xml:space="preserve"> </w:t>
-      </w:r>
-      <w:r>
-        <w:t xml:space="preserve"> ?- </w:t>
-      </w:r>
-      <w:proofErr w:type="spellStart"/>
-      <w:r>
-        <w:t>sudoku_pruebaX</w:t>
-      </w:r>
-      <w:proofErr w:type="spellEnd"/>
-      <w:r>
-        <w:t xml:space="preserve">(L), </w:t>
-      </w:r>
-      <w:proofErr w:type="spellStart"/>
-      <w:r>
-        <w:t>simplificar_s</w:t>
-      </w:r>
-      <w:r>
-        <w:t>udoku</w:t>
-      </w:r>
-      <w:proofErr w:type="spellEnd"/>
-      <w:r>
-        <w:t>(L, _).</w:t>
-      </w:r>
-    </w:p>
-    <w:p>
-      <w:pPr>
-        <w:spacing w:after="0"/>
-        <w:ind w:left="405"/>
-        <w:jc w:val="both"/>
-      </w:pPr>
-    </w:p>
-    <w:p>
-      <w:pPr>
-        <w:ind w:left="405"/>
-        <w:jc w:val="both"/>
-      </w:pPr>
-      <w:r>
-        <w:tab/>
-        <w:t>La estructura del main es la siguiente:</w:t>
-      </w:r>
-    </w:p>
-    <w:p>
-      <w:pPr>
-        <w:pStyle w:val="Prrafodelista"/>
-        <w:numPr>
-          <w:ilvl w:val="0"/>
-          <w:numId w:val="14"/>
-        </w:numPr>
-        <w:jc w:val="both"/>
-      </w:pPr>
-      <w:r>
-        <w:t>Hechos</w:t>
-      </w:r>
-    </w:p>
-    <w:p>
-      <w:pPr>
-        <w:pStyle w:val="Prrafodelista"/>
-        <w:numPr>
-          <w:ilvl w:val="0"/>
-          <w:numId w:val="14"/>
-        </w:numPr>
-        <w:jc w:val="both"/>
-      </w:pPr>
-      <w:r>
-        <w:t>Reglas Auxiliares</w:t>
-      </w:r>
-    </w:p>
-    <w:p>
-      <w:pPr>
-        <w:pStyle w:val="Prrafodelista"/>
-        <w:numPr>
-          <w:ilvl w:val="0"/>
-          <w:numId w:val="14"/>
-        </w:numPr>
-        <w:jc w:val="both"/>
-      </w:pPr>
-      <w:r>
-        <w:t>Funciones para imprimir</w:t>
-      </w:r>
-    </w:p>
-    <w:p>
-      <w:pPr>
-        <w:pStyle w:val="Prrafodelista"/>
-        <w:numPr>
-          <w:ilvl w:val="0"/>
-          <w:numId w:val="14"/>
-        </w:numPr>
-        <w:jc w:val="both"/>
-      </w:pPr>
-      <w:r>
-        <w:t>Reglas para poner todos los posibles números del sudoku</w:t>
-      </w:r>
-    </w:p>
-    <w:p>
-      <w:pPr>
-        <w:pStyle w:val="Prrafodelista"/>
-        <w:numPr>
-          <w:ilvl w:val="0"/>
-          <w:numId w:val="14"/>
-        </w:numPr>
-        <w:jc w:val="both"/>
-      </w:pPr>
-      <w:r>
-        <w:t>Regla 0</w:t>
-      </w:r>
-    </w:p>
-    <w:p>
-      <w:pPr>
-        <w:pStyle w:val="Prrafodelista"/>
-        <w:numPr>
-          <w:ilvl w:val="0"/>
-          <w:numId w:val="14"/>
-        </w:numPr>
-        <w:jc w:val="both"/>
-      </w:pPr>
-      <w:r>
-        <w:t>Regla 1</w:t>
-      </w:r>
-    </w:p>
-    <w:p>
-      <w:pPr>
-        <w:pStyle w:val="Prrafodelista"/>
-        <w:numPr>
-          <w:ilvl w:val="0"/>
-          <w:numId w:val="14"/>
-        </w:numPr>
-        <w:jc w:val="both"/>
-      </w:pPr>
-      <w:r>
-        <w:t>Regla 2 – n</w:t>
-      </w:r>
-    </w:p>
-    <w:p>
-      <w:pPr>
-        <w:pStyle w:val="Prrafodelista"/>
-        <w:numPr>
-          <w:ilvl w:val="0"/>
-          <w:numId w:val="14"/>
-        </w:numPr>
-        <w:jc w:val="both"/>
-      </w:pPr>
-      <w:r>
-        <w:t>Regla 3 – n</w:t>
-      </w:r>
-    </w:p>
-    <w:p>
-      <w:pPr>
-        <w:pStyle w:val="Prrafodelista"/>
-        <w:numPr>
-          <w:ilvl w:val="0"/>
-          <w:numId w:val="14"/>
-        </w:numPr>
-        <w:jc w:val="both"/>
-      </w:pPr>
-      <w:r>
-        <w:t>Simplificación del sudoku</w:t>
-      </w:r>
-    </w:p>
-    <w:p>
-      <w:pPr>
-        <w:ind w:left="720"/>
-        <w:jc w:val="both"/>
-      </w:pPr>
-      <w:r>
-        <w:t>Cada una de las reglas y hechos están debidamente comentadas y explicadas en el código fuente.</w:t>
-      </w:r>
-    </w:p>
+        <w:pStyle w:val="Ttulo1"/>
+      </w:pPr>
+      <w:r>
+        <w:t>EJECUCIÓN</w:t>
+      </w:r>
+      <w:bookmarkStart w:id="4" w:name="_Toc133430761"/>
+    </w:p>
+    <w:p/>
+    <w:p/>
     <w:p>
       <w:pPr>
         <w:pStyle w:val="Ttulo1"/>
@@ -3487,7 +2765,6 @@
           <w:color w:val="404040" w:themeColor="text1" w:themeTint="BF"/>
         </w:rPr>
       </w:pPr>
-      <w:bookmarkStart w:id="4" w:name="_Toc133430761"/>
       <w:r>
         <w:rPr>
           <w:rStyle w:val="Hipervnculo"/>
@@ -3540,57 +2817,57 @@
       </w:pPr>
       <w:bookmarkStart w:id="6" w:name="_Toc133430763"/>
       <w:r>
+        <w:t>Errores y aspectos no implementados</w:t>
+      </w:r>
+      <w:bookmarkEnd w:id="6"/>
+    </w:p>
+    <w:p>
+      <w:pPr>
+        <w:spacing w:after="0"/>
+        <w:jc w:val="both"/>
+      </w:pPr>
+    </w:p>
+    <w:p>
+      <w:pPr>
+        <w:spacing w:after="0"/>
+        <w:ind w:firstLine="720"/>
+        <w:jc w:val="both"/>
+      </w:pPr>
+      <w:r>
+        <w:t>Se informa que todos los aspectos solicitados en la práctica han sido implementados adecuadamente y sin errores. Se ha prestado atención a los detalles y se ha garantizado que se cumplan todas las especificaciones establecidas. No se ha encontrado ningún error o aspecto solicitado que no haya sido implementado correctamente, lo que demuestra un alto nivel de calidad en el trabajo realizado. En conclusión, se puede afirmar que la práctica ha sido completada con éxito en todos sus aspectos.</w:t>
+      </w:r>
+    </w:p>
+    <w:p>
+      <w:pPr>
+        <w:spacing w:after="0"/>
+        <w:jc w:val="both"/>
+      </w:pPr>
+    </w:p>
+    <w:p>
+      <w:pPr>
+        <w:pStyle w:val="Ttulo1"/>
+        <w:jc w:val="both"/>
+      </w:pPr>
+      <w:bookmarkStart w:id="7" w:name="_Toc133430764"/>
+      <w:r>
+        <w:t>Bibliografía</w:t>
+      </w:r>
+      <w:bookmarkEnd w:id="7"/>
+    </w:p>
+    <w:p>
+      <w:pPr>
+        <w:spacing w:after="0"/>
+        <w:jc w:val="both"/>
+      </w:pPr>
+    </w:p>
+    <w:p>
+      <w:pPr>
+        <w:spacing w:after="0"/>
+        <w:ind w:firstLine="720"/>
+        <w:jc w:val="both"/>
+      </w:pPr>
+      <w:r>
         <w:lastRenderedPageBreak/>
-        <w:t>Errores y aspectos no implementados</w:t>
-      </w:r>
-      <w:bookmarkEnd w:id="6"/>
-    </w:p>
-    <w:p>
-      <w:pPr>
-        <w:spacing w:after="0"/>
-        <w:jc w:val="both"/>
-      </w:pPr>
-    </w:p>
-    <w:p>
-      <w:pPr>
-        <w:spacing w:after="0"/>
-        <w:ind w:firstLine="720"/>
-        <w:jc w:val="both"/>
-      </w:pPr>
-      <w:r>
-        <w:t>Se informa que todos los aspectos solicitados en la práctica han sido implementados adecuadamente y sin errores. Se ha prestado atención a los detalles y se ha garantizado que se cumplan todas las especificaciones establecidas. No se ha encontrado ningún error o aspecto solicitado que no haya sido implementado correctamente, lo que demuestra un alto nivel de calidad en el trabajo realizado. En conclusión, se puede afirmar que la práctica ha sido completada con éxito en todos sus aspectos.</w:t>
-      </w:r>
-    </w:p>
-    <w:p>
-      <w:pPr>
-        <w:spacing w:after="0"/>
-        <w:jc w:val="both"/>
-      </w:pPr>
-    </w:p>
-    <w:p>
-      <w:pPr>
-        <w:pStyle w:val="Ttulo1"/>
-        <w:jc w:val="both"/>
-      </w:pPr>
-      <w:bookmarkStart w:id="7" w:name="_Toc133430764"/>
-      <w:r>
-        <w:t>Bibliografía</w:t>
-      </w:r>
-      <w:bookmarkEnd w:id="7"/>
-    </w:p>
-    <w:p>
-      <w:pPr>
-        <w:spacing w:after="0"/>
-        <w:jc w:val="both"/>
-      </w:pPr>
-    </w:p>
-    <w:p>
-      <w:pPr>
-        <w:spacing w:after="0"/>
-        <w:ind w:firstLine="720"/>
-        <w:jc w:val="both"/>
-      </w:pPr>
-      <w:r>
         <w:t>Apuntes de teoría y laboratorio disponibles en Blackboard.</w:t>
       </w:r>
     </w:p>
@@ -6751,28 +6028,28 @@
 </file>
 
 <file path=customXml/item1.xml><?xml version="1.0" encoding="utf-8"?>
-<b:Sources xmlns:b="http://schemas.openxmlformats.org/officeDocument/2006/bibliography" xmlns="http://schemas.openxmlformats.org/officeDocument/2006/bibliography" SelectedStyle="\APASixthEditionOfficeOnline.xsl" StyleName="APA" Version="6"/>
-</file>
-
-<file path=customXml/item2.xml><?xml version="1.0" encoding="utf-8"?>
 <go:gDocsCustomXmlDataStorage xmlns:go="http://customooxmlschemas.google.com/" xmlns:r="http://schemas.openxmlformats.org/officeDocument/2006/relationships">
   <go:docsCustomData xmlns:go="http://customooxmlschemas.google.com/" roundtripDataSignature="AMtx7mgql3UBi7f3KXsKPKeyIgK2AkOdNw==">AMUW2mWFgrkFGvDN5BXrrxbYkj1whRdgN/g4F+c86ts/XsRaV3firP8NS5HnPcwPm32ZeU3M/Vidzaz7AKPK9R8kBQqeLd7bVRHqggWilWHlt4YaX5No0HWv/nlMGJwik3OuBMQTHO4Fy6+wjRfFO5E5TbWBqJyVPTAZS6KgYutaqRhQ/RYWnIJhE54MAYMFw34Hxrcfy/TxJ9Uf4VQlUPf0EUmugNLO81luGpLP1NOEsOs4b0eW0RqtkfsxWnQI35cxWEslF59n</go:docsCustomData>
 </go:gDocsCustomXmlDataStorage>
 </file>
 
-<file path=customXml/itemProps1.xml><?xml version="1.0" encoding="utf-8"?>
-<ds:datastoreItem xmlns:ds="http://schemas.openxmlformats.org/officeDocument/2006/customXml" ds:itemID="{B42277E1-DA92-41D1-9803-C7C850488321}">
-  <ds:schemaRefs>
-    <ds:schemaRef ds:uri="http://schemas.openxmlformats.org/officeDocument/2006/bibliography"/>
-  </ds:schemaRefs>
-</ds:datastoreItem>
+<file path=customXml/item2.xml><?xml version="1.0" encoding="utf-8"?>
+<b:Sources xmlns:b="http://schemas.openxmlformats.org/officeDocument/2006/bibliography" xmlns="http://schemas.openxmlformats.org/officeDocument/2006/bibliography" SelectedStyle="\APASixthEditionOfficeOnline.xsl" StyleName="APA" Version="6"/>
 </file>
 
-<file path=customXml/itemProps2.xml><?xml version="1.0" encoding="utf-8"?>
+<file path=customXml/itemProps1.xml><?xml version="1.0" encoding="utf-8"?>
 <ds:datastoreItem xmlns:ds="http://schemas.openxmlformats.org/officeDocument/2006/customXml" ds:itemID="{11111111-1234-1234-1234-123412341234}">
   <ds:schemaRefs>
     <ds:schemaRef ds:uri="http://customooxmlschemas.google.com/"/>
     <ds:schemaRef ds:uri="http://schemas.openxmlformats.org/officeDocument/2006/relationships"/>
   </ds:schemaRefs>
 </ds:datastoreItem>
+</file>
+
+<file path=customXml/itemProps2.xml><?xml version="1.0" encoding="utf-8"?>
+<ds:datastoreItem xmlns:ds="http://schemas.openxmlformats.org/officeDocument/2006/customXml" ds:itemID="{B42277E1-DA92-41D1-9803-C7C850488321}">
+  <ds:schemaRefs>
+    <ds:schemaRef ds:uri="http://schemas.openxmlformats.org/officeDocument/2006/bibliography"/>
+  </ds:schemaRefs>
+</ds:datastoreItem>
 </file>
</xml_diff>